<commit_message>
Ctrl + RMB now is working for path finding
</commit_message>
<xml_diff>
--- a/Documents/РПЗ_кор.docx
+++ b/Documents/РПЗ_кор.docx
@@ -462,21 +462,7 @@
         <w:rPr>
           <w:b/>
         </w:rPr>
-        <w:t>____________</w:t>
-      </w:r>
-      <w:proofErr w:type="gramStart"/>
-      <w:r>
-        <w:rPr>
-          <w:b/>
-        </w:rPr>
-        <w:t>_  _</w:t>
-      </w:r>
-      <w:proofErr w:type="gramEnd"/>
-      <w:r>
-        <w:rPr>
-          <w:b/>
-        </w:rPr>
-        <w:t>__</w:t>
+        <w:t>_____________  ___</w:t>
       </w:r>
       <w:r>
         <w:rPr>
@@ -543,53 +529,159 @@
           <w:szCs w:val="18"/>
         </w:rPr>
         <w:tab/>
-        <w:t xml:space="preserve">      </w:t>
-      </w:r>
-      <w:proofErr w:type="gramStart"/>
+        <w:t xml:space="preserve">         </w:t>
+      </w:r>
       <w:r>
         <w:rPr>
           <w:sz w:val="18"/>
           <w:szCs w:val="18"/>
         </w:rPr>
-        <w:t xml:space="preserve">   </w:t>
-      </w:r>
-      <w:r>
+        <w:t xml:space="preserve">(Подпись, дата)                             (И.О.Фамилия)            </w:t>
+      </w:r>
+    </w:p>
+    <w:p>
+      <w:pPr>
+        <w:jc w:val="both"/>
+      </w:pPr>
+    </w:p>
+    <w:p>
+      <w:pPr>
+        <w:rPr>
+          <w:b/>
+        </w:rPr>
+      </w:pPr>
+      <w:r>
+        <w:t xml:space="preserve">Руководитель ВКР </w:t>
+      </w:r>
+      <w:r>
+        <w:tab/>
+      </w:r>
+      <w:r>
+        <w:tab/>
+      </w:r>
+      <w:r>
+        <w:tab/>
+      </w:r>
+      <w:r>
+        <w:tab/>
+      </w:r>
+      <w:r>
+        <w:tab/>
+      </w:r>
+      <w:r>
+        <w:rPr>
+          <w:b/>
+        </w:rPr>
+        <w:t>____</w:t>
+      </w:r>
+      <w:r>
+        <w:rPr>
+          <w:b/>
+        </w:rPr>
+        <w:t>_____________  _</w:t>
+      </w:r>
+      <w:r>
+        <w:t>М. Ю. Барышникова_</w:t>
+      </w:r>
+      <w:r>
+        <w:rPr>
+          <w:b/>
+        </w:rPr>
+        <w:t xml:space="preserve"> </w:t>
+      </w:r>
+    </w:p>
+    <w:p>
+      <w:pPr>
+        <w:ind w:right="565"/>
+        <w:jc w:val="right"/>
         <w:rPr>
           <w:sz w:val="18"/>
           <w:szCs w:val="18"/>
         </w:rPr>
-        <w:t>(</w:t>
-      </w:r>
-      <w:proofErr w:type="gramEnd"/>
+      </w:pPr>
       <w:r>
         <w:rPr>
           <w:sz w:val="18"/>
           <w:szCs w:val="18"/>
         </w:rPr>
-        <w:t>Подпись, дата)                             (</w:t>
-      </w:r>
-      <w:proofErr w:type="spellStart"/>
-      <w:r>
+        <w:t xml:space="preserve">(Подпись, дата)                             (И.О.Фамилия)            </w:t>
+      </w:r>
+    </w:p>
+    <w:p>
+      <w:pPr>
+        <w:jc w:val="both"/>
+      </w:pPr>
+    </w:p>
+    <w:p>
+      <w:pPr>
+        <w:rPr>
+          <w:b/>
+        </w:rPr>
+      </w:pPr>
+      <w:r>
+        <w:t xml:space="preserve">Консультант </w:t>
+      </w:r>
+      <w:r>
+        <w:tab/>
+      </w:r>
+      <w:r>
+        <w:tab/>
+      </w:r>
+      <w:r>
+        <w:tab/>
+      </w:r>
+      <w:r>
+        <w:tab/>
+      </w:r>
+      <w:r>
+        <w:tab/>
+      </w:r>
+      <w:r>
+        <w:tab/>
+      </w:r>
+      <w:r>
+        <w:rPr>
+          <w:b/>
+        </w:rPr>
+        <w:t>____</w:t>
+      </w:r>
+      <w:r>
+        <w:rPr>
+          <w:b/>
+        </w:rPr>
+        <w:t>_____________  _______</w:t>
+      </w:r>
+      <w:r>
+        <w:rPr>
+          <w:b/>
+        </w:rPr>
+        <w:t>_</w:t>
+      </w:r>
+      <w:r>
+        <w:rPr>
+          <w:b/>
+        </w:rPr>
+        <w:t xml:space="preserve">____________ </w:t>
+      </w:r>
+    </w:p>
+    <w:p>
+      <w:pPr>
+        <w:ind w:right="565"/>
+        <w:jc w:val="right"/>
         <w:rPr>
           <w:sz w:val="18"/>
           <w:szCs w:val="18"/>
         </w:rPr>
-        <w:t>И.О.Фамилия</w:t>
-      </w:r>
-      <w:proofErr w:type="spellEnd"/>
+      </w:pPr>
       <w:r>
         <w:rPr>
           <w:sz w:val="18"/>
           <w:szCs w:val="18"/>
         </w:rPr>
-        <w:t xml:space="preserve">)            </w:t>
-      </w:r>
-    </w:p>
-    <w:p>
-      <w:pPr>
-        <w:jc w:val="both"/>
-      </w:pPr>
-    </w:p>
+        <w:t xml:space="preserve">(Подпись, дата)                             (И.О.Фамилия)            </w:t>
+      </w:r>
+    </w:p>
+    <w:p/>
     <w:p>
       <w:pPr>
         <w:rPr>
@@ -597,7 +689,7 @@
         </w:rPr>
       </w:pPr>
       <w:r>
-        <w:t xml:space="preserve">Руководитель ВКР </w:t>
+        <w:t>Консультант</w:t>
       </w:r>
       <w:r>
         <w:tab/>
@@ -615,6 +707,9 @@
         <w:tab/>
       </w:r>
       <w:r>
+        <w:tab/>
+      </w:r>
+      <w:r>
         <w:rPr>
           <w:b/>
         </w:rPr>
@@ -624,24 +719,19 @@
         <w:rPr>
           <w:b/>
         </w:rPr>
-        <w:t>____________</w:t>
-      </w:r>
-      <w:proofErr w:type="gramStart"/>
+        <w:t>_____________  _______</w:t>
+      </w:r>
       <w:r>
         <w:rPr>
           <w:b/>
         </w:rPr>
-        <w:t>_  _</w:t>
-      </w:r>
-      <w:proofErr w:type="gramEnd"/>
-      <w:r>
-        <w:t>М. Ю. Барышникова_</w:t>
+        <w:t>_</w:t>
       </w:r>
       <w:r>
         <w:rPr>
           <w:b/>
         </w:rPr>
-        <w:t xml:space="preserve"> </w:t>
+        <w:t xml:space="preserve">____________ </w:t>
       </w:r>
     </w:p>
     <w:p>
@@ -658,393 +748,91 @@
           <w:sz w:val="18"/>
           <w:szCs w:val="18"/>
         </w:rPr>
-        <w:t xml:space="preserve">(Подпись, </w:t>
-      </w:r>
-      <w:proofErr w:type="gramStart"/>
+        <w:t xml:space="preserve">(Подпись, дата)                             (И.О.Фамилия)            </w:t>
+      </w:r>
+    </w:p>
+    <w:p>
+      <w:pPr>
+        <w:jc w:val="both"/>
+      </w:pPr>
+    </w:p>
+    <w:p>
+      <w:pPr>
+        <w:rPr>
+          <w:b/>
+        </w:rPr>
+      </w:pPr>
+      <w:r>
+        <w:t>Нормоконтрол</w:t>
+      </w:r>
+      <w:r>
+        <w:t>е</w:t>
+      </w:r>
+      <w:r>
+        <w:t>р</w:t>
+      </w:r>
+      <w:r>
+        <w:t xml:space="preserve"> </w:t>
+      </w:r>
+      <w:r>
+        <w:tab/>
+      </w:r>
+      <w:r>
+        <w:tab/>
+      </w:r>
+      <w:r>
+        <w:tab/>
+      </w:r>
+      <w:r>
+        <w:tab/>
+      </w:r>
+      <w:r>
+        <w:tab/>
+      </w:r>
+      <w:r>
+        <w:rPr>
+          <w:b/>
+        </w:rPr>
+        <w:t>___</w:t>
+      </w:r>
+      <w:r>
+        <w:rPr>
+          <w:b/>
+        </w:rPr>
+        <w:t xml:space="preserve">_____________ </w:t>
+      </w:r>
+      <w:r>
+        <w:rPr>
+          <w:b/>
+        </w:rPr>
+        <w:t>_</w:t>
+      </w:r>
+      <w:r>
+        <w:rPr>
+          <w:u w:val="single"/>
+        </w:rPr>
+        <w:t>Ю.В. Строганов</w:t>
+      </w:r>
+      <w:r>
+        <w:rPr>
+          <w:b/>
+        </w:rPr>
+        <w:t>______</w:t>
+      </w:r>
+    </w:p>
+    <w:p>
+      <w:pPr>
+        <w:jc w:val="right"/>
+        <w:rPr>
+          <w:b/>
+        </w:rPr>
+      </w:pPr>
       <w:r>
         <w:rPr>
           <w:sz w:val="18"/>
           <w:szCs w:val="18"/>
         </w:rPr>
-        <w:t xml:space="preserve">дата)   </w:t>
-      </w:r>
-      <w:proofErr w:type="gramEnd"/>
-      <w:r>
-        <w:rPr>
-          <w:sz w:val="18"/>
-          <w:szCs w:val="18"/>
-        </w:rPr>
-        <w:t xml:space="preserve">                          (</w:t>
-      </w:r>
-      <w:proofErr w:type="spellStart"/>
-      <w:r>
-        <w:rPr>
-          <w:sz w:val="18"/>
-          <w:szCs w:val="18"/>
-        </w:rPr>
-        <w:t>И.О.Фамилия</w:t>
-      </w:r>
-      <w:proofErr w:type="spellEnd"/>
-      <w:r>
-        <w:rPr>
-          <w:sz w:val="18"/>
-          <w:szCs w:val="18"/>
-        </w:rPr>
-        <w:t xml:space="preserve">)            </w:t>
-      </w:r>
-    </w:p>
-    <w:p>
-      <w:pPr>
-        <w:jc w:val="both"/>
-      </w:pPr>
-    </w:p>
-    <w:p>
-      <w:pPr>
-        <w:rPr>
-          <w:b/>
-        </w:rPr>
-      </w:pPr>
-      <w:r>
-        <w:t xml:space="preserve">Консультант </w:t>
-      </w:r>
-      <w:r>
-        <w:tab/>
-      </w:r>
-      <w:r>
-        <w:tab/>
-      </w:r>
-      <w:r>
-        <w:tab/>
-      </w:r>
-      <w:r>
-        <w:tab/>
-      </w:r>
-      <w:r>
-        <w:tab/>
-      </w:r>
-      <w:r>
-        <w:tab/>
-      </w:r>
-      <w:r>
-        <w:rPr>
-          <w:b/>
-        </w:rPr>
-        <w:t>____</w:t>
-      </w:r>
-      <w:r>
-        <w:rPr>
-          <w:b/>
-        </w:rPr>
-        <w:t>____________</w:t>
-      </w:r>
-      <w:proofErr w:type="gramStart"/>
-      <w:r>
-        <w:rPr>
-          <w:b/>
-        </w:rPr>
-        <w:t>_  _</w:t>
-      </w:r>
-      <w:proofErr w:type="gramEnd"/>
-      <w:r>
-        <w:rPr>
-          <w:b/>
-        </w:rPr>
-        <w:t>______</w:t>
-      </w:r>
-      <w:r>
-        <w:rPr>
-          <w:b/>
-        </w:rPr>
-        <w:t>_</w:t>
-      </w:r>
-      <w:r>
-        <w:rPr>
-          <w:b/>
-        </w:rPr>
-        <w:t xml:space="preserve">____________ </w:t>
-      </w:r>
-    </w:p>
-    <w:p>
-      <w:pPr>
-        <w:ind w:right="565"/>
-        <w:jc w:val="right"/>
-        <w:rPr>
-          <w:sz w:val="18"/>
-          <w:szCs w:val="18"/>
-        </w:rPr>
-      </w:pPr>
-      <w:r>
-        <w:rPr>
-          <w:sz w:val="18"/>
-          <w:szCs w:val="18"/>
-        </w:rPr>
-        <w:t xml:space="preserve">(Подпись, </w:t>
-      </w:r>
-      <w:proofErr w:type="gramStart"/>
-      <w:r>
-        <w:rPr>
-          <w:sz w:val="18"/>
-          <w:szCs w:val="18"/>
-        </w:rPr>
-        <w:t xml:space="preserve">дата)   </w:t>
-      </w:r>
-      <w:proofErr w:type="gramEnd"/>
-      <w:r>
-        <w:rPr>
-          <w:sz w:val="18"/>
-          <w:szCs w:val="18"/>
-        </w:rPr>
-        <w:t xml:space="preserve">                          (</w:t>
-      </w:r>
-      <w:proofErr w:type="spellStart"/>
-      <w:r>
-        <w:rPr>
-          <w:sz w:val="18"/>
-          <w:szCs w:val="18"/>
-        </w:rPr>
-        <w:t>И.О.Фамилия</w:t>
-      </w:r>
-      <w:proofErr w:type="spellEnd"/>
-      <w:r>
-        <w:rPr>
-          <w:sz w:val="18"/>
-          <w:szCs w:val="18"/>
-        </w:rPr>
-        <w:t xml:space="preserve">)            </w:t>
-      </w:r>
-    </w:p>
-    <w:p/>
-    <w:p>
-      <w:pPr>
-        <w:rPr>
-          <w:b/>
-        </w:rPr>
-      </w:pPr>
-      <w:r>
-        <w:t>Консультант</w:t>
-      </w:r>
-      <w:r>
-        <w:tab/>
-      </w:r>
-      <w:r>
-        <w:tab/>
-      </w:r>
-      <w:r>
-        <w:tab/>
-      </w:r>
-      <w:r>
-        <w:tab/>
-      </w:r>
-      <w:r>
-        <w:tab/>
-      </w:r>
-      <w:r>
-        <w:tab/>
-      </w:r>
-      <w:r>
-        <w:rPr>
-          <w:b/>
-        </w:rPr>
-        <w:t>____</w:t>
-      </w:r>
-      <w:r>
-        <w:rPr>
-          <w:b/>
-        </w:rPr>
-        <w:t>____________</w:t>
-      </w:r>
-      <w:proofErr w:type="gramStart"/>
-      <w:r>
-        <w:rPr>
-          <w:b/>
-        </w:rPr>
-        <w:t>_  _</w:t>
-      </w:r>
-      <w:proofErr w:type="gramEnd"/>
-      <w:r>
-        <w:rPr>
-          <w:b/>
-        </w:rPr>
-        <w:t>______</w:t>
-      </w:r>
-      <w:r>
-        <w:rPr>
-          <w:b/>
-        </w:rPr>
-        <w:t>_</w:t>
-      </w:r>
-      <w:r>
-        <w:rPr>
-          <w:b/>
-        </w:rPr>
-        <w:t xml:space="preserve">____________ </w:t>
-      </w:r>
-    </w:p>
-    <w:p>
-      <w:pPr>
-        <w:ind w:right="565"/>
-        <w:jc w:val="right"/>
-        <w:rPr>
-          <w:sz w:val="18"/>
-          <w:szCs w:val="18"/>
-        </w:rPr>
-      </w:pPr>
-      <w:r>
-        <w:rPr>
-          <w:sz w:val="18"/>
-          <w:szCs w:val="18"/>
-        </w:rPr>
-        <w:t xml:space="preserve">(Подпись, </w:t>
-      </w:r>
-      <w:proofErr w:type="gramStart"/>
-      <w:r>
-        <w:rPr>
-          <w:sz w:val="18"/>
-          <w:szCs w:val="18"/>
-        </w:rPr>
-        <w:t xml:space="preserve">дата)   </w:t>
-      </w:r>
-      <w:proofErr w:type="gramEnd"/>
-      <w:r>
-        <w:rPr>
-          <w:sz w:val="18"/>
-          <w:szCs w:val="18"/>
-        </w:rPr>
-        <w:t xml:space="preserve">                          (</w:t>
-      </w:r>
-      <w:proofErr w:type="spellStart"/>
-      <w:r>
-        <w:rPr>
-          <w:sz w:val="18"/>
-          <w:szCs w:val="18"/>
-        </w:rPr>
-        <w:t>И.О.Фамилия</w:t>
-      </w:r>
-      <w:proofErr w:type="spellEnd"/>
-      <w:r>
-        <w:rPr>
-          <w:sz w:val="18"/>
-          <w:szCs w:val="18"/>
-        </w:rPr>
-        <w:t xml:space="preserve">)            </w:t>
-      </w:r>
-    </w:p>
-    <w:p>
-      <w:pPr>
-        <w:jc w:val="both"/>
-      </w:pPr>
-    </w:p>
-    <w:p>
-      <w:pPr>
-        <w:rPr>
-          <w:b/>
-        </w:rPr>
-      </w:pPr>
-      <w:proofErr w:type="spellStart"/>
-      <w:r>
-        <w:t>Нормоконтрол</w:t>
-      </w:r>
-      <w:r>
-        <w:t>е</w:t>
-      </w:r>
-      <w:r>
-        <w:t>р</w:t>
-      </w:r>
-      <w:proofErr w:type="spellEnd"/>
-      <w:r>
-        <w:t xml:space="preserve"> </w:t>
-      </w:r>
-      <w:r>
-        <w:tab/>
-      </w:r>
-      <w:r>
-        <w:tab/>
-      </w:r>
-      <w:r>
-        <w:tab/>
-      </w:r>
-      <w:r>
-        <w:tab/>
-      </w:r>
-      <w:r>
-        <w:tab/>
-      </w:r>
-      <w:r>
-        <w:rPr>
-          <w:b/>
-        </w:rPr>
-        <w:t>___</w:t>
-      </w:r>
-      <w:r>
-        <w:rPr>
-          <w:b/>
-        </w:rPr>
-        <w:t xml:space="preserve">_____________ </w:t>
-      </w:r>
-      <w:r>
-        <w:rPr>
-          <w:b/>
-        </w:rPr>
-        <w:t>_</w:t>
-      </w:r>
-      <w:r>
-        <w:rPr>
-          <w:u w:val="single"/>
-        </w:rPr>
-        <w:t>Ю.В. Строганов</w:t>
-      </w:r>
-      <w:r>
-        <w:rPr>
-          <w:b/>
-        </w:rPr>
-        <w:t>______</w:t>
-      </w:r>
-    </w:p>
-    <w:p>
-      <w:pPr>
-        <w:jc w:val="right"/>
-        <w:rPr>
-          <w:b/>
-        </w:rPr>
-      </w:pPr>
-      <w:r>
-        <w:rPr>
-          <w:sz w:val="18"/>
-          <w:szCs w:val="18"/>
-        </w:rPr>
-        <w:t xml:space="preserve">(Подпись, </w:t>
-      </w:r>
-      <w:proofErr w:type="gramStart"/>
-      <w:r>
-        <w:rPr>
-          <w:sz w:val="18"/>
-          <w:szCs w:val="18"/>
-        </w:rPr>
-        <w:t xml:space="preserve">дата)   </w:t>
-      </w:r>
-      <w:proofErr w:type="gramEnd"/>
-      <w:r>
-        <w:rPr>
-          <w:sz w:val="18"/>
-          <w:szCs w:val="18"/>
-        </w:rPr>
-        <w:t xml:space="preserve">                          (</w:t>
-      </w:r>
-      <w:proofErr w:type="spellStart"/>
-      <w:r>
-        <w:rPr>
-          <w:sz w:val="18"/>
-          <w:szCs w:val="18"/>
-        </w:rPr>
-        <w:t>И.О.Фамилия</w:t>
-      </w:r>
-      <w:proofErr w:type="spellEnd"/>
-      <w:r>
-        <w:rPr>
-          <w:sz w:val="18"/>
-          <w:szCs w:val="18"/>
-        </w:rPr>
-        <w:t xml:space="preserve">)            </w:t>
+        <w:t xml:space="preserve">(Подпись, дата)                             (И.О.Фамилия)            </w:t>
       </w:r>
     </w:p>
     <w:p>
@@ -3000,15 +2788,7 @@
         <w:t>:</w:t>
       </w:r>
       <w:r>
-        <w:t xml:space="preserve"> нам по-прежнему нужно перемещаться и очевидное желание сэкономить время и топливо никуда не исчезло. К тому же начинают появляться роботизированные средства передвижения, такие как беспилотные автомобили, беспилотные летательные аппараты (БПЛА). В военной промышленности также производятся крылатые ракеты с </w:t>
-      </w:r>
-      <w:proofErr w:type="spellStart"/>
-      <w:r>
-        <w:t>рельефометрическим</w:t>
-      </w:r>
-      <w:proofErr w:type="spellEnd"/>
-      <w:r>
-        <w:t xml:space="preserve"> наведением, которое использует карты для прокладывания маршрута полета таким образом, чтобы не попасть под огонь враж</w:t>
+        <w:t xml:space="preserve"> нам по-прежнему нужно перемещаться и очевидное желание сэкономить время и топливо никуда не исчезло. К тому же начинают появляться роботизированные средства передвижения, такие как беспилотные автомобили, беспилотные летательные аппараты (БПЛА). В военной промышленности также производятся крылатые ракеты с рельефометрическим наведением, которое использует карты для прокладывания маршрута полета таким образом, чтобы не попасть под огонь враж</w:t>
       </w:r>
       <w:r>
         <w:t xml:space="preserve">еских </w:t>
@@ -3031,15 +2811,7 @@
         <w:t>]</w:t>
       </w:r>
       <w:r>
-        <w:t xml:space="preserve">. Наведение по рельефу в комплексе с инерциальными средствами навигации позволяет аппарату быть практически невосприимчивым к средствам радиоэлектронной борьбы, т.к. исключает использование радиосвязи в навигации. Автоматизация процесса прокладывания маршрута произошла и в гражданской сфере: практически на каждом мобильном компьютере (смартфоне) имеются программно-аппаратные средства для отображения картографических данных, </w:t>
-      </w:r>
-      <w:proofErr w:type="spellStart"/>
-      <w:r>
-        <w:t>геопозиционирования</w:t>
-      </w:r>
-      <w:proofErr w:type="spellEnd"/>
-      <w:r>
-        <w:t xml:space="preserve"> пользователя и помощи в прокладывании маршрута. </w:t>
+        <w:t xml:space="preserve">. Наведение по рельефу в комплексе с инерциальными средствами навигации позволяет аппарату быть практически невосприимчивым к средствам радиоэлектронной борьбы, т.к. исключает использование радиосвязи в навигации. Автоматизация процесса прокладывания маршрута произошла и в гражданской сфере: практически на каждом мобильном компьютере (смартфоне) имеются программно-аппаратные средства для отображения картографических данных, геопозиционирования пользователя и помощи в прокладывании маршрута. </w:t>
       </w:r>
       <w:r>
         <w:t>Аналогичные</w:t>
@@ -3869,13 +3641,8 @@
       <w:pPr>
         <w:pStyle w:val="af5"/>
       </w:pPr>
-      <w:proofErr w:type="gramStart"/>
-      <w:r>
-        <w:t>d :</w:t>
-      </w:r>
-      <w:proofErr w:type="gramEnd"/>
-      <w:r>
-        <w:t>= 0</w:t>
+      <w:r>
+        <w:t>d := 0</w:t>
       </w:r>
     </w:p>
     <w:p>
@@ -3904,15 +3671,7 @@
         <w:pStyle w:val="af5"/>
       </w:pPr>
       <w:r>
-        <w:t xml:space="preserve">  ДЛЯ каждой ячейки </w:t>
-      </w:r>
-      <w:proofErr w:type="spellStart"/>
-      <w:r>
-        <w:t>loc</w:t>
-      </w:r>
-      <w:proofErr w:type="spellEnd"/>
-      <w:r>
-        <w:t>, помеченной числом d</w:t>
+        <w:t xml:space="preserve">  ДЛЯ каждой ячейки loc, помеченной числом d</w:t>
       </w:r>
     </w:p>
     <w:p>
@@ -3936,15 +3695,7 @@
         <w:pStyle w:val="af5"/>
       </w:pPr>
       <w:r>
-        <w:t xml:space="preserve">  </w:t>
-      </w:r>
-      <w:proofErr w:type="gramStart"/>
-      <w:r>
-        <w:t>d :</w:t>
-      </w:r>
-      <w:proofErr w:type="gramEnd"/>
-      <w:r>
-        <w:t>= d + 1</w:t>
+        <w:t xml:space="preserve">  d := d + 1</w:t>
       </w:r>
     </w:p>
     <w:p>
@@ -4076,15 +3827,7 @@
         <w:pStyle w:val="ad"/>
       </w:pPr>
       <w:r>
-        <w:t xml:space="preserve">Однако у алгоритма </w:t>
-      </w:r>
-      <w:proofErr w:type="gramStart"/>
-      <w:r>
-        <w:t>Ли</w:t>
-      </w:r>
-      <w:proofErr w:type="gramEnd"/>
-      <w:r>
-        <w:t xml:space="preserve"> есть недостаток - данный алгоритм является очень требовательным ко времени и памяти. Временная сложность и требование к памяти для сетки с размерами </w:t>
+        <w:t xml:space="preserve">Однако у алгоритма Ли есть недостаток - данный алгоритм является очень требовательным ко времени и памяти. Временная сложность и требование к памяти для сетки с размерами </w:t>
       </w:r>
       <w:r>
         <w:rPr>
@@ -4116,7 +3859,6 @@
       <w:r>
         <w:t xml:space="preserve">составляет </w:t>
       </w:r>
-      <w:proofErr w:type="gramStart"/>
       <w:r>
         <w:rPr>
           <w:lang w:val="en-US"/>
@@ -4126,7 +3868,6 @@
       <w:r>
         <w:t>(</w:t>
       </w:r>
-      <w:proofErr w:type="gramEnd"/>
       <w:r>
         <w:rPr>
           <w:lang w:val="en-US"/>
@@ -4155,15 +3896,7 @@
         <w:t xml:space="preserve">), </w:t>
       </w:r>
       <w:r>
-        <w:t xml:space="preserve">т.е. с увеличением размеров исследуемой области требования алгоритма растут в </w:t>
-      </w:r>
-      <w:proofErr w:type="spellStart"/>
-      <w:r>
-        <w:t>квадратической</w:t>
-      </w:r>
-      <w:proofErr w:type="spellEnd"/>
-      <w:r>
-        <w:t xml:space="preserve"> зависимости.</w:t>
+        <w:t>т.е. с увеличением размеров исследуемой области требования алгоритма растут в квадратической зависимости.</w:t>
       </w:r>
     </w:p>
     <w:p>
@@ -4283,15 +4016,7 @@
         <w:pStyle w:val="ad"/>
       </w:pPr>
       <w:r>
-        <w:t xml:space="preserve">Теперь рассмотрим способ превращения карты местности в </w:t>
-      </w:r>
-      <w:proofErr w:type="spellStart"/>
-      <w:r>
-        <w:t>графовое</w:t>
-      </w:r>
-      <w:proofErr w:type="spellEnd"/>
-      <w:r>
-        <w:t xml:space="preserve"> представление. Реальный мир является не дискретным пространством, что исключает возможность бесконечно точного хранения его реплики в памяти компьютера. Однако для решения задач прокладывания маршрутов это не понадобится. Достаточно разбить карту на равномерную сетку, где каждая проходимая ячейка представляется вершиной графа, а непроходимые участки (например, стены) удаляют соответствующие рёбра между вершинами</w:t>
+        <w:t>Теперь рассмотрим способ превращения карты местности в графовое представление. Реальный мир является не дискретным пространством, что исключает возможность бесконечно точного хранения его реплики в памяти компьютера. Однако для решения задач прокладывания маршрутов это не понадобится. Достаточно разбить карту на равномерную сетку, где каждая проходимая ячейка представляется вершиной графа, а непроходимые участки (например, стены) удаляют соответствующие рёбра между вершинами</w:t>
       </w:r>
       <w:r>
         <w:t xml:space="preserve"> (</w:t>
@@ -4431,23 +4156,7 @@
           <w:sz w:val="26"/>
           <w:szCs w:val="26"/>
         </w:rPr>
-        <w:t xml:space="preserve">. </w:t>
-      </w:r>
-      <w:proofErr w:type="spellStart"/>
-      <w:r>
-        <w:rPr>
-          <w:sz w:val="26"/>
-          <w:szCs w:val="26"/>
-        </w:rPr>
-        <w:t>Графовое</w:t>
-      </w:r>
-      <w:proofErr w:type="spellEnd"/>
-      <w:r>
-        <w:rPr>
-          <w:sz w:val="26"/>
-          <w:szCs w:val="26"/>
-        </w:rPr>
-        <w:t xml:space="preserve"> представление пространства</w:t>
+        <w:t>. Графовое представление пространства</w:t>
       </w:r>
     </w:p>
     <w:p>
@@ -4484,23 +4193,7 @@
         <w:pStyle w:val="ad"/>
       </w:pPr>
       <w:r>
-        <w:t xml:space="preserve">Поиск в ширину – один из простейших алгоритмов обхода графа. Он является базой для многих продвинутых алгоритмов поиска пути. Например, алгоритм Прима, алгоритм </w:t>
-      </w:r>
-      <w:proofErr w:type="spellStart"/>
-      <w:r>
-        <w:t>Дейкстры</w:t>
-      </w:r>
-      <w:proofErr w:type="spellEnd"/>
-      <w:r>
-        <w:t xml:space="preserve"> и алгоритм </w:t>
-      </w:r>
-      <w:proofErr w:type="gramStart"/>
-      <w:r>
-        <w:t>Ли</w:t>
-      </w:r>
-      <w:proofErr w:type="gramEnd"/>
-      <w:r>
-        <w:t xml:space="preserve"> используют те же принципы, что и поиск в ширину.</w:t>
+        <w:t>Поиск в ширину – один из простейших алгоритмов обхода графа. Он является базой для многих продвинутых алгоритмов поиска пути. Например, алгоритм Прима, алгоритм Дейкстры и алгоритм Ли используют те же принципы, что и поиск в ширину.</w:t>
       </w:r>
     </w:p>
     <w:p>
@@ -4542,7 +4235,6 @@
         </w:rPr>
         <w:t>=(</w:t>
       </w:r>
-      <w:proofErr w:type="gramStart"/>
       <w:r>
         <w:rPr>
           <w:rStyle w:val="mi"/>
@@ -4574,7 +4266,6 @@
         </w:rPr>
         <w:t>E</w:t>
       </w:r>
-      <w:proofErr w:type="gramEnd"/>
       <w:r>
         <w:rPr>
           <w:rStyle w:val="mo"/>
@@ -4601,7 +4292,6 @@
       <w:r>
         <w:t xml:space="preserve"> и множество посещенных вершин </w:t>
       </w:r>
-      <w:proofErr w:type="spellStart"/>
       <w:r>
         <w:rPr>
           <w:rStyle w:val="mi"/>
@@ -4613,7 +4303,6 @@
         </w:rPr>
         <w:t>was</w:t>
       </w:r>
-      <w:proofErr w:type="spellEnd"/>
       <w:r>
         <w:t xml:space="preserve">, которые изначально содержат одну вершину </w:t>
       </w:r>
@@ -4659,7 +4348,6 @@
       <w:r>
         <w:t xml:space="preserve"> вершины в </w:t>
       </w:r>
-      <w:proofErr w:type="spellStart"/>
       <w:r>
         <w:rPr>
           <w:rStyle w:val="mi"/>
@@ -4671,7 +4359,6 @@
         </w:rPr>
         <w:t>was</w:t>
       </w:r>
-      <w:proofErr w:type="spellEnd"/>
       <w:r>
         <w:t xml:space="preserve"> и в конец очереди. Если очередь пуста, то алгоритм завершает работу. </w:t>
       </w:r>
@@ -4683,7 +4370,6 @@
       <w:r>
         <w:t xml:space="preserve">Временная сложность алгоритма может быть выражена как </w:t>
       </w:r>
-      <w:proofErr w:type="gramStart"/>
       <w:r>
         <w:rPr>
           <w:lang w:val="en-US"/>
@@ -4691,9 +4377,29 @@
         <w:t>O</w:t>
       </w:r>
       <w:r>
-        <w:t>(</w:t>
-      </w:r>
-      <w:proofErr w:type="gramEnd"/>
+        <w:t>(|</w:t>
+      </w:r>
+      <w:r>
+        <w:rPr>
+          <w:lang w:val="en-US"/>
+        </w:rPr>
+        <w:t>E</w:t>
+      </w:r>
+      <w:r>
+        <w:t>| + |</w:t>
+      </w:r>
+      <w:r>
+        <w:rPr>
+          <w:lang w:val="en-US"/>
+        </w:rPr>
+        <w:t>V</w:t>
+      </w:r>
+      <w:r>
+        <w:t xml:space="preserve">|), </w:t>
+      </w:r>
+      <w:r>
+        <w:t xml:space="preserve">где </w:t>
+      </w:r>
       <w:r>
         <w:t>|</w:t>
       </w:r>
@@ -4704,7 +4410,13 @@
         <w:t>E</w:t>
       </w:r>
       <w:r>
-        <w:t>| + |</w:t>
+        <w:t xml:space="preserve">| - </w:t>
+      </w:r>
+      <w:r>
+        <w:t xml:space="preserve">количество граней, а </w:t>
+      </w:r>
+      <w:r>
+        <w:t>|</w:t>
       </w:r>
       <w:r>
         <w:rPr>
@@ -4713,42 +4425,11 @@
         <w:t>V</w:t>
       </w:r>
       <w:r>
-        <w:t xml:space="preserve">|), </w:t>
-      </w:r>
-      <w:r>
-        <w:t xml:space="preserve">где </w:t>
-      </w:r>
-      <w:r>
-        <w:t>|</w:t>
-      </w:r>
-      <w:r>
-        <w:rPr>
-          <w:lang w:val="en-US"/>
-        </w:rPr>
-        <w:t>E</w:t>
-      </w:r>
-      <w:r>
         <w:t xml:space="preserve">| - </w:t>
       </w:r>
       <w:r>
-        <w:t xml:space="preserve">количество граней, а </w:t>
-      </w:r>
-      <w:r>
-        <w:t>|</w:t>
-      </w:r>
-      <w:r>
-        <w:rPr>
-          <w:lang w:val="en-US"/>
-        </w:rPr>
-        <w:t>V</w:t>
-      </w:r>
-      <w:r>
-        <w:t xml:space="preserve">| - </w:t>
-      </w:r>
-      <w:r>
         <w:t xml:space="preserve">количество узлов графа. При этом значение </w:t>
       </w:r>
-      <w:proofErr w:type="gramStart"/>
       <w:r>
         <w:rPr>
           <w:lang w:val="en-US"/>
@@ -4756,11 +4437,7 @@
         <w:t>O</w:t>
       </w:r>
       <w:r>
-        <w:t>(</w:t>
-      </w:r>
-      <w:proofErr w:type="gramEnd"/>
-      <w:r>
-        <w:t>|</w:t>
+        <w:t>(|</w:t>
       </w:r>
       <w:r>
         <w:rPr>
@@ -5007,31 +4684,15 @@
           <w:b/>
         </w:rPr>
         <w:lastRenderedPageBreak/>
-        <w:t xml:space="preserve">Алгоритм </w:t>
-      </w:r>
-      <w:proofErr w:type="spellStart"/>
-      <w:r>
-        <w:rPr>
-          <w:b/>
-        </w:rPr>
-        <w:t>Дейкстры</w:t>
-      </w:r>
-      <w:proofErr w:type="spellEnd"/>
-    </w:p>
-    <w:p>
-      <w:pPr>
-        <w:pStyle w:val="ad"/>
-      </w:pPr>
-      <w:r>
-        <w:t xml:space="preserve">Алгоритм </w:t>
-      </w:r>
-      <w:proofErr w:type="spellStart"/>
-      <w:r>
-        <w:t>Дейкстры</w:t>
-      </w:r>
-      <w:proofErr w:type="spellEnd"/>
-      <w:r>
-        <w:t xml:space="preserve"> работает с проблемами поиска кратчайшего пути в направленных взвешенных графах </w:t>
+        <w:t>Алгоритм Дейкстры</w:t>
+      </w:r>
+    </w:p>
+    <w:p>
+      <w:pPr>
+        <w:pStyle w:val="ad"/>
+      </w:pPr>
+      <w:r>
+        <w:t xml:space="preserve">Алгоритм Дейкстры работает с проблемами поиска кратчайшего пути в направленных взвешенных графах </w:t>
       </w:r>
       <w:r>
         <w:rPr>
@@ -5082,23 +4743,7 @@
         <w:t>S</w:t>
       </w:r>
       <w:r>
-        <w:t xml:space="preserve"> и «</w:t>
-      </w:r>
-      <w:proofErr w:type="spellStart"/>
-      <w:r>
-        <w:t>релаксирует</w:t>
-      </w:r>
-      <w:proofErr w:type="spellEnd"/>
-      <w:r>
-        <w:t xml:space="preserve">» все исходящие из этих узлов грани. Алгоритм </w:t>
-      </w:r>
-      <w:proofErr w:type="spellStart"/>
-      <w:r>
-        <w:t>Дейкстры</w:t>
-      </w:r>
-      <w:proofErr w:type="spellEnd"/>
-      <w:r>
-        <w:t xml:space="preserve"> называют «жадным» алгоритмом, т.к. он всегда выбирает ближайши</w:t>
+        <w:t xml:space="preserve"> и «релаксирует» все исходящие из этих узлов грани. Алгоритм Дейкстры называют «жадным» алгоритмом, т.к. он всегда выбирает ближайши</w:t>
       </w:r>
       <w:r>
         <w:t>й</w:t>
@@ -5118,7 +4763,6 @@
       <w:r>
         <w:t xml:space="preserve">Худшее время работы алгоритма оценивается как </w:t>
       </w:r>
-      <w:proofErr w:type="gramStart"/>
       <w:r>
         <w:rPr>
           <w:lang w:val="en-US"/>
@@ -5126,9 +4770,23 @@
         <w:t>O</w:t>
       </w:r>
       <w:r>
-        <w:t>(</w:t>
-      </w:r>
-      <w:proofErr w:type="gramEnd"/>
+        <w:t>(|</w:t>
+      </w:r>
+      <w:r>
+        <w:rPr>
+          <w:lang w:val="en-US"/>
+        </w:rPr>
+        <w:t>E</w:t>
+      </w:r>
+      <w:r>
+        <w:t>| + |</w:t>
+      </w:r>
+      <w:r>
+        <w:rPr>
+          <w:lang w:val="en-US"/>
+        </w:rPr>
+        <w:t>V</w:t>
+      </w:r>
       <w:r>
         <w:t>|</w:t>
       </w:r>
@@ -5136,10 +4794,46 @@
         <w:rPr>
           <w:lang w:val="en-US"/>
         </w:rPr>
+        <w:t>log</w:t>
+      </w:r>
+      <w:r>
+        <w:t>|</w:t>
+      </w:r>
+      <w:r>
+        <w:rPr>
+          <w:lang w:val="en-US"/>
+        </w:rPr>
+        <w:t>V</w:t>
+      </w:r>
+      <w:r>
+        <w:t>|</w:t>
+      </w:r>
+      <w:r>
+        <w:t>)</w:t>
+      </w:r>
+      <w:r>
+        <w:t xml:space="preserve">|), </w:t>
+      </w:r>
+      <w:r>
+        <w:t xml:space="preserve">где </w:t>
+      </w:r>
+      <w:r>
+        <w:t>|</w:t>
+      </w:r>
+      <w:r>
+        <w:rPr>
+          <w:lang w:val="en-US"/>
+        </w:rPr>
         <w:t>E</w:t>
       </w:r>
       <w:r>
-        <w:t>| + |</w:t>
+        <w:t xml:space="preserve">| - </w:t>
+      </w:r>
+      <w:r>
+        <w:t xml:space="preserve">количество граней, а </w:t>
+      </w:r>
+      <w:r>
+        <w:t>|</w:t>
       </w:r>
       <w:r>
         <w:rPr>
@@ -5148,63 +4842,9 @@
         <w:t>V</w:t>
       </w:r>
       <w:r>
-        <w:t>|</w:t>
-      </w:r>
-      <w:r>
-        <w:rPr>
-          <w:lang w:val="en-US"/>
-        </w:rPr>
-        <w:t>log</w:t>
-      </w:r>
-      <w:r>
-        <w:t>|</w:t>
-      </w:r>
-      <w:r>
-        <w:rPr>
-          <w:lang w:val="en-US"/>
-        </w:rPr>
-        <w:t>V</w:t>
-      </w:r>
-      <w:r>
-        <w:t>|</w:t>
-      </w:r>
-      <w:r>
-        <w:t>)</w:t>
-      </w:r>
-      <w:r>
-        <w:t xml:space="preserve">|), </w:t>
-      </w:r>
-      <w:r>
-        <w:t xml:space="preserve">где </w:t>
-      </w:r>
-      <w:r>
-        <w:t>|</w:t>
-      </w:r>
-      <w:r>
-        <w:rPr>
-          <w:lang w:val="en-US"/>
-        </w:rPr>
-        <w:t>E</w:t>
-      </w:r>
-      <w:r>
         <w:t xml:space="preserve">| - </w:t>
       </w:r>
       <w:r>
-        <w:t xml:space="preserve">количество граней, а </w:t>
-      </w:r>
-      <w:r>
-        <w:t>|</w:t>
-      </w:r>
-      <w:r>
-        <w:rPr>
-          <w:lang w:val="en-US"/>
-        </w:rPr>
-        <w:t>V</w:t>
-      </w:r>
-      <w:r>
-        <w:t xml:space="preserve">| - </w:t>
-      </w:r>
-      <w:r>
         <w:t>количество узлов графа.</w:t>
       </w:r>
     </w:p>
@@ -5213,15 +4853,7 @@
         <w:pStyle w:val="ad"/>
       </w:pPr>
       <w:r>
-        <w:t xml:space="preserve">Данный алгоритм не очень удобно использовать при рассматриваемом способе представления пространства. Все проходимые ячейки пространства должны соединяться гранями с одинаковым весом, т.к. располагаются на одинаковом расстоянии. В случае, если все веса графа равны, то алгоритм </w:t>
-      </w:r>
-      <w:proofErr w:type="spellStart"/>
-      <w:r>
-        <w:t>Дейкстры</w:t>
-      </w:r>
-      <w:proofErr w:type="spellEnd"/>
-      <w:r>
-        <w:t xml:space="preserve"> перестает чем-либо отличаться от алгоритма поиска в ширину.</w:t>
+        <w:t>Данный алгоритм не очень удобно использовать при рассматриваемом способе представления пространства. Все проходимые ячейки пространства должны соединяться гранями с одинаковым весом, т.к. располагаются на одинаковом расстоянии. В случае, если все веса графа равны, то алгоритм Дейкстры перестает чем-либо отличаться от алгоритма поиска в ширину.</w:t>
       </w:r>
     </w:p>
     <w:p>
@@ -5261,15 +4893,7 @@
         <w:t xml:space="preserve"> дл</w:t>
       </w:r>
       <w:r>
-        <w:t xml:space="preserve">я использования в решении поставленной задачи. Основным недостатком алгоритмов семейства поиска в ширину является стремление обойти все узлы графа, не учитывая взаимного расположения начального и конечного узлов. Теоретическая оценка сложности показывает </w:t>
-      </w:r>
-      <w:proofErr w:type="spellStart"/>
-      <w:r>
-        <w:t>квадратическую</w:t>
-      </w:r>
-      <w:proofErr w:type="spellEnd"/>
-      <w:r>
-        <w:t xml:space="preserve"> зависимость от размеров сетки пространства. Рассмотрим пример выполнения экспериментальной программы.</w:t>
+        <w:t>я использования в решении поставленной задачи. Основным недостатком алгоритмов семейства поиска в ширину является стремление обойти все узлы графа, не учитывая взаимного расположения начального и конечного узлов. Теоретическая оценка сложности показывает квадратическую зависимость от размеров сетки пространства. Рассмотрим пример выполнения экспериментальной программы.</w:t>
       </w:r>
     </w:p>
     <w:p>
@@ -5403,35 +5027,19 @@
         <w:pStyle w:val="ad"/>
       </w:pPr>
       <w:r>
-        <w:t xml:space="preserve">Были запущены два алгоритма на одинаковых моделях карты. Зеленым цветом изображены непроходимые ячейки. Числа в ячейках показывают количество шагов из начальной точки в эту ячейку. Если в ячейке нет числа, значит алгоритм не посещал эту ячейку. На левой копии карты был запущен алгоритм </w:t>
-      </w:r>
-      <w:proofErr w:type="spellStart"/>
-      <w:r>
-        <w:t>Дейкстры</w:t>
-      </w:r>
-      <w:proofErr w:type="spellEnd"/>
-      <w:r>
-        <w:t>, на правой – алгоритм Ли. Оба алгоритм</w:t>
+        <w:t>Были запущены два алгоритма на одинаковых моделях карты. Зеленым цветом изображены непроходимые ячейки. Числа в ячейках показывают количество шагов из начальной точки в эту ячейку. Если в ячейке нет числа, значит алгоритм не посещал эту ячейку. На левой копии карты был запущен алгоритм Дейкстры, на правой – алгоритм Ли. Оба алгоритм</w:t>
       </w:r>
       <w:r>
         <w:t>а</w:t>
       </w:r>
       <w:r>
-        <w:t xml:space="preserve"> нашли кратчайший путь (выделен красным). Однако видно, что алгоритмы действовали явно </w:t>
-      </w:r>
-      <w:proofErr w:type="gramStart"/>
-      <w:r>
-        <w:t>не</w:t>
+        <w:t xml:space="preserve"> нашли кратчайший путь (выделен красным). Однако видно, что алгоритмы действовали явно не</w:t>
       </w:r>
       <w:r>
         <w:t xml:space="preserve"> </w:t>
       </w:r>
       <w:r>
-        <w:t>оптимально</w:t>
-      </w:r>
-      <w:proofErr w:type="gramEnd"/>
-      <w:r>
-        <w:t xml:space="preserve"> – в обоих случаях подавляющее большинство ячеек было посещено.</w:t>
+        <w:t>оптимально – в обоих случаях подавляющее большинство ячеек было посещено.</w:t>
       </w:r>
       <w:r>
         <w:t xml:space="preserve"> </w:t>
@@ -6062,15 +5670,7 @@
         <w:t xml:space="preserve">* </w:t>
       </w:r>
       <w:r>
-        <w:t xml:space="preserve">призван устранить этот недостаток. Он основывается на том же принципе эвристики, комбинируя сильные стороны алгоритма «лучший-первый» и алгоритма </w:t>
-      </w:r>
-      <w:proofErr w:type="spellStart"/>
-      <w:r>
-        <w:t>Дейкстры</w:t>
-      </w:r>
-      <w:proofErr w:type="spellEnd"/>
-      <w:r>
-        <w:t xml:space="preserve">. </w:t>
+        <w:t xml:space="preserve">призван устранить этот недостаток. Он основывается на том же принципе эвристики, комбинируя сильные стороны алгоритма «лучший-первый» и алгоритма Дейкстры. </w:t>
       </w:r>
     </w:p>
     <w:p>
@@ -6877,11 +6477,7 @@
         <w:t>соответственно, и определяющих смежные грани кластеров.</w:t>
       </w:r>
       <w:r>
-        <w:t xml:space="preserve"> Для каждой </w:t>
-      </w:r>
-      <w:proofErr w:type="gramStart"/>
-      <w:r>
-        <w:t xml:space="preserve">клетки </w:t>
+        <w:t xml:space="preserve"> Для каждой клетки </w:t>
       </w:r>
       <m:oMath>
         <m:r>
@@ -6953,20 +6549,14 @@
         <w:t xml:space="preserve"> </w:t>
       </w:r>
       <w:r>
-        <w:t>определим</w:t>
-      </w:r>
-      <w:proofErr w:type="gramEnd"/>
-      <w:r>
-        <w:t xml:space="preserve"> клетку </w:t>
-      </w:r>
-      <w:proofErr w:type="spellStart"/>
+        <w:t xml:space="preserve">определим клетку </w:t>
+      </w:r>
       <w:r>
         <w:rPr>
           <w:lang w:val="en-US"/>
         </w:rPr>
         <w:t>symm</w:t>
       </w:r>
-      <w:proofErr w:type="spellEnd"/>
       <w:r>
         <w:t>(</w:t>
       </w:r>
@@ -7006,14 +6596,12 @@
       <w:r>
         <w:t xml:space="preserve">и </w:t>
       </w:r>
-      <w:proofErr w:type="spellStart"/>
       <w:r>
         <w:rPr>
           <w:lang w:val="en-US"/>
         </w:rPr>
         <w:t>symm</w:t>
       </w:r>
-      <w:proofErr w:type="spellEnd"/>
       <w:r>
         <w:t>(</w:t>
       </w:r>
@@ -7054,11 +6642,7 @@
         </w:rPr>
       </w:pPr>
       <w:r>
-        <w:t>вход не выходит за границы кластеров</w:t>
-      </w:r>
-      <w:proofErr w:type="gramStart"/>
-      <w:r>
-        <w:t xml:space="preserve">: </w:t>
+        <w:t xml:space="preserve">вход не выходит за границы кластеров: </w:t>
       </w:r>
       <m:oMath>
         <m:r>
@@ -7129,7 +6713,6 @@
       <w:r>
         <w:t>;</w:t>
       </w:r>
-      <w:proofErr w:type="gramEnd"/>
     </w:p>
     <w:p>
       <w:pPr>
@@ -7144,11 +6727,7 @@
       </w:pPr>
       <w:r>
         <w:lastRenderedPageBreak/>
-        <w:t>симметрия</w:t>
-      </w:r>
-      <w:proofErr w:type="gramStart"/>
-      <w:r>
-        <w:t xml:space="preserve">: </w:t>
+        <w:t xml:space="preserve">симметрия: </w:t>
       </w:r>
       <m:oMath>
         <m:r>
@@ -7284,7 +6863,6 @@
       <w:r>
         <w:t>;</w:t>
       </w:r>
-      <w:proofErr w:type="gramEnd"/>
     </w:p>
     <w:p>
       <w:pPr>
@@ -7720,28 +7298,22 @@
       <w:r>
         <w:t xml:space="preserve">*, проведенного исследователями </w:t>
       </w:r>
-      <w:proofErr w:type="spellStart"/>
       <w:r>
         <w:lastRenderedPageBreak/>
         <w:t>University</w:t>
       </w:r>
-      <w:proofErr w:type="spellEnd"/>
       <w:r>
         <w:t xml:space="preserve"> </w:t>
       </w:r>
-      <w:proofErr w:type="spellStart"/>
       <w:r>
         <w:t>of</w:t>
       </w:r>
-      <w:proofErr w:type="spellEnd"/>
       <w:r>
         <w:t xml:space="preserve"> </w:t>
       </w:r>
-      <w:proofErr w:type="spellStart"/>
       <w:r>
         <w:t>Alberta</w:t>
       </w:r>
-      <w:proofErr w:type="spellEnd"/>
       <w:r>
         <w:t xml:space="preserve">. По оси абсцисс отложена длина кратчайшего пути, а по оси ординат – количество </w:t>
       </w:r>
@@ -7826,27 +7398,14 @@
       <w:r>
         <w:t xml:space="preserve">Рисунок </w:t>
       </w:r>
-      <w:r>
-        <w:fldChar w:fldCharType="begin"/>
-      </w:r>
-      <w:r>
-        <w:instrText xml:space="preserve"> SEQ Рисунок \* ARABIC </w:instrText>
-      </w:r>
-      <w:r>
-        <w:fldChar w:fldCharType="separate"/>
-      </w:r>
-      <w:r>
-        <w:rPr>
-          <w:noProof/>
-        </w:rPr>
-        <w:t>10</w:t>
-      </w:r>
-      <w:r>
-        <w:rPr>
-          <w:noProof/>
-        </w:rPr>
-        <w:fldChar w:fldCharType="end"/>
-      </w:r>
+      <w:fldSimple w:instr=" SEQ Рисунок \* ARABIC ">
+        <w:r>
+          <w:rPr>
+            <w:noProof/>
+          </w:rPr>
+          <w:t>10</w:t>
+        </w:r>
+      </w:fldSimple>
       <w:r>
         <w:t xml:space="preserve">. Сравнение </w:t>
       </w:r>
@@ -7935,14 +7494,12 @@
       <w:r>
         <w:t xml:space="preserve">. Теперь рассмотрим результаты экспериментального сравнения этих алгоритмов, приведенные в работе исследователей </w:t>
       </w:r>
-      <w:proofErr w:type="spellStart"/>
       <w:r>
         <w:rPr>
           <w:lang w:val="en-US"/>
         </w:rPr>
         <w:t>Rezekne</w:t>
       </w:r>
-      <w:proofErr w:type="spellEnd"/>
       <w:r>
         <w:t xml:space="preserve"> </w:t>
       </w:r>
@@ -8452,13 +8009,8 @@
             </w:pPr>
             <w:r>
               <w:lastRenderedPageBreak/>
-              <w:t xml:space="preserve">Алгоритм </w:t>
+              <w:t>Алгоритм Дейкстры</w:t>
             </w:r>
-            <w:proofErr w:type="spellStart"/>
-            <w:r>
-              <w:t>Дейкстры</w:t>
-            </w:r>
-            <w:proofErr w:type="spellEnd"/>
           </w:p>
         </w:tc>
         <w:tc>
@@ -8883,15 +8435,7 @@
         <w:t>е</w:t>
       </w:r>
       <w:r>
-        <w:t xml:space="preserve"> не представлен алгоритм Ли, т.к. фактически он аналогичен поиску в ширину за тем исключением, что работает на необработанной сеточной карте, в то время как поиску в ширину требуется </w:t>
-      </w:r>
-      <w:proofErr w:type="spellStart"/>
-      <w:r>
-        <w:t>графовое</w:t>
-      </w:r>
-      <w:proofErr w:type="spellEnd"/>
-      <w:r>
-        <w:t xml:space="preserve"> представление. Как был разъяснено ранее, время инициализации в данной работе не учитывается.</w:t>
+        <w:t xml:space="preserve"> не представлен алгоритм Ли, т.к. фактически он аналогичен поиску в ширину за тем исключением, что работает на необработанной сеточной карте, в то время как поиску в ширину требуется графовое представление. Как был разъяснено ранее, время инициализации в данной работе не учитывается.</w:t>
       </w:r>
     </w:p>
     <w:p>
@@ -9125,13 +8669,8 @@
               <w:ind w:firstLine="0"/>
             </w:pPr>
             <w:r>
-              <w:t xml:space="preserve">Алгоритм </w:t>
+              <w:t>Алгоритм Дейкстры</w:t>
             </w:r>
-            <w:proofErr w:type="spellStart"/>
-            <w:r>
-              <w:t>Дейкстры</w:t>
-            </w:r>
-            <w:proofErr w:type="spellEnd"/>
           </w:p>
         </w:tc>
         <w:tc>
@@ -9574,22 +9113,18 @@
       <w:pPr>
         <w:pStyle w:val="ad"/>
       </w:pPr>
-      <w:proofErr w:type="gramStart"/>
       <w:r>
         <w:t xml:space="preserve">1) </w:t>
       </w:r>
       <w:r>
         <w:t>.</w:t>
       </w:r>
-      <w:proofErr w:type="spellStart"/>
       <w:r>
         <w:rPr>
           <w:lang w:val="en-US"/>
         </w:rPr>
         <w:t>shp</w:t>
       </w:r>
-      <w:proofErr w:type="spellEnd"/>
-      <w:proofErr w:type="gramEnd"/>
       <w:r>
         <w:t xml:space="preserve"> </w:t>
       </w:r>
@@ -9610,22 +9145,18 @@
       <w:pPr>
         <w:pStyle w:val="ad"/>
       </w:pPr>
-      <w:proofErr w:type="gramStart"/>
       <w:r>
         <w:t xml:space="preserve">2) </w:t>
       </w:r>
       <w:r>
         <w:t>.</w:t>
       </w:r>
-      <w:proofErr w:type="spellStart"/>
       <w:r>
         <w:rPr>
           <w:lang w:val="en-US"/>
         </w:rPr>
         <w:t>shx</w:t>
       </w:r>
-      <w:proofErr w:type="spellEnd"/>
-      <w:proofErr w:type="gramEnd"/>
       <w:r>
         <w:t xml:space="preserve"> – </w:t>
       </w:r>
@@ -9637,7 +9168,6 @@
       <w:pPr>
         <w:pStyle w:val="ad"/>
       </w:pPr>
-      <w:proofErr w:type="gramStart"/>
       <w:r>
         <w:t xml:space="preserve">3) </w:t>
       </w:r>
@@ -9650,7 +9180,6 @@
         </w:rPr>
         <w:t>dbf</w:t>
       </w:r>
-      <w:proofErr w:type="gramEnd"/>
       <w:r>
         <w:t xml:space="preserve"> – </w:t>
       </w:r>
@@ -9694,22 +9223,18 @@
       <w:pPr>
         <w:pStyle w:val="ad"/>
       </w:pPr>
-      <w:proofErr w:type="gramStart"/>
       <w:r>
         <w:t xml:space="preserve">1) </w:t>
       </w:r>
       <w:r>
         <w:t>.</w:t>
       </w:r>
-      <w:proofErr w:type="spellStart"/>
       <w:r>
         <w:rPr>
           <w:lang w:val="en-US"/>
         </w:rPr>
         <w:t>prj</w:t>
       </w:r>
-      <w:proofErr w:type="spellEnd"/>
-      <w:proofErr w:type="gramEnd"/>
       <w:r>
         <w:t xml:space="preserve"> – </w:t>
       </w:r>
@@ -9724,22 +9249,18 @@
       <w:pPr>
         <w:pStyle w:val="ad"/>
       </w:pPr>
-      <w:proofErr w:type="gramStart"/>
       <w:r>
         <w:t xml:space="preserve">2) </w:t>
       </w:r>
       <w:r>
         <w:t>.</w:t>
       </w:r>
-      <w:proofErr w:type="spellStart"/>
       <w:r>
         <w:rPr>
           <w:lang w:val="en-US"/>
         </w:rPr>
         <w:t>sbn</w:t>
       </w:r>
-      <w:proofErr w:type="spellEnd"/>
-      <w:proofErr w:type="gramEnd"/>
       <w:r>
         <w:t xml:space="preserve"> </w:t>
       </w:r>
@@ -9749,14 +9270,12 @@
       <w:r>
         <w:t>.</w:t>
       </w:r>
-      <w:proofErr w:type="spellStart"/>
       <w:r>
         <w:rPr>
           <w:lang w:val="en-US"/>
         </w:rPr>
         <w:t>sbx</w:t>
       </w:r>
-      <w:proofErr w:type="spellEnd"/>
       <w:r>
         <w:t xml:space="preserve"> – пространственные индексы объектов</w:t>
       </w:r>
@@ -9768,22 +9287,18 @@
       <w:pPr>
         <w:pStyle w:val="ad"/>
       </w:pPr>
-      <w:proofErr w:type="gramStart"/>
       <w:r>
         <w:t xml:space="preserve">3) </w:t>
       </w:r>
       <w:r>
         <w:t>.</w:t>
       </w:r>
-      <w:proofErr w:type="spellStart"/>
       <w:r>
         <w:rPr>
           <w:lang w:val="en-US"/>
         </w:rPr>
         <w:t>fbn</w:t>
       </w:r>
-      <w:proofErr w:type="spellEnd"/>
-      <w:proofErr w:type="gramEnd"/>
       <w:r>
         <w:t xml:space="preserve"> </w:t>
       </w:r>
@@ -9793,14 +9308,12 @@
       <w:r>
         <w:t>.</w:t>
       </w:r>
-      <w:proofErr w:type="spellStart"/>
       <w:r>
         <w:rPr>
           <w:lang w:val="en-US"/>
         </w:rPr>
         <w:t>fbx</w:t>
       </w:r>
-      <w:proofErr w:type="spellEnd"/>
       <w:r>
         <w:t xml:space="preserve"> - </w:t>
       </w:r>
@@ -9821,22 +9334,18 @@
       <w:pPr>
         <w:pStyle w:val="ad"/>
       </w:pPr>
-      <w:proofErr w:type="gramStart"/>
       <w:r>
         <w:t xml:space="preserve">4) </w:t>
       </w:r>
       <w:r>
         <w:t>.</w:t>
       </w:r>
-      <w:proofErr w:type="spellStart"/>
       <w:r>
         <w:rPr>
           <w:lang w:val="en-US"/>
         </w:rPr>
         <w:t>ain</w:t>
       </w:r>
-      <w:proofErr w:type="spellEnd"/>
-      <w:proofErr w:type="gramEnd"/>
       <w:r>
         <w:t xml:space="preserve"> </w:t>
       </w:r>
@@ -9846,14 +9355,12 @@
       <w:r>
         <w:t>.</w:t>
       </w:r>
-      <w:proofErr w:type="spellStart"/>
       <w:r>
         <w:rPr>
           <w:lang w:val="en-US"/>
         </w:rPr>
         <w:t>aih</w:t>
       </w:r>
-      <w:proofErr w:type="spellEnd"/>
       <w:r>
         <w:t xml:space="preserve"> – </w:t>
       </w:r>
@@ -9871,22 +9378,18 @@
           <w:rStyle w:val="tlid-translation"/>
         </w:rPr>
       </w:pPr>
-      <w:proofErr w:type="gramStart"/>
       <w:r>
         <w:t xml:space="preserve">5) </w:t>
       </w:r>
       <w:r>
         <w:t>.</w:t>
       </w:r>
-      <w:proofErr w:type="spellStart"/>
       <w:r>
         <w:rPr>
           <w:lang w:val="en-US"/>
         </w:rPr>
         <w:t>ixs</w:t>
       </w:r>
-      <w:proofErr w:type="spellEnd"/>
-      <w:proofErr w:type="gramEnd"/>
       <w:r>
         <w:t xml:space="preserve"> - </w:t>
       </w:r>
@@ -9894,26 +9397,76 @@
         <w:rPr>
           <w:rStyle w:val="tlid-translation"/>
         </w:rPr>
-        <w:t xml:space="preserve">индекс </w:t>
-      </w:r>
-      <w:proofErr w:type="spellStart"/>
+        <w:t>индекс геокодирования наборов данных для чтения и записи</w:t>
+      </w:r>
       <w:r>
         <w:rPr>
           <w:rStyle w:val="tlid-translation"/>
         </w:rPr>
-        <w:t>геокодирования</w:t>
-      </w:r>
-      <w:proofErr w:type="spellEnd"/>
-      <w:r>
+        <w:t>;</w:t>
+      </w:r>
+    </w:p>
+    <w:p>
+      <w:pPr>
+        <w:pStyle w:val="ad"/>
         <w:rPr>
           <w:rStyle w:val="tlid-translation"/>
         </w:rPr>
-        <w:t xml:space="preserve"> наборов данных для чтения и записи</w:t>
-      </w:r>
+      </w:pPr>
       <w:r>
         <w:rPr>
           <w:rStyle w:val="tlid-translation"/>
         </w:rPr>
+        <w:t>6) .</w:t>
+      </w:r>
+      <w:r>
+        <w:rPr>
+          <w:rStyle w:val="tlid-translation"/>
+          <w:lang w:val="en-US"/>
+        </w:rPr>
+        <w:t>mxs</w:t>
+      </w:r>
+      <w:r>
+        <w:rPr>
+          <w:rStyle w:val="tlid-translation"/>
+        </w:rPr>
+        <w:t xml:space="preserve"> - </w:t>
+      </w:r>
+      <w:r>
+        <w:rPr>
+          <w:rStyle w:val="tlid-translation"/>
+        </w:rPr>
+        <w:t>индекс геокодирования наборов данных для чтения и записи</w:t>
+      </w:r>
+      <w:r>
+        <w:rPr>
+          <w:rStyle w:val="tlid-translation"/>
+        </w:rPr>
+        <w:t xml:space="preserve"> (</w:t>
+      </w:r>
+      <w:r>
+        <w:rPr>
+          <w:rStyle w:val="tlid-translation"/>
+        </w:rPr>
+        <w:t xml:space="preserve">формат </w:t>
+      </w:r>
+      <w:r>
+        <w:rPr>
+          <w:rStyle w:val="tlid-translation"/>
+          <w:lang w:val="en-US"/>
+        </w:rPr>
+        <w:t>ODB</w:t>
+      </w:r>
+      <w:r>
+        <w:rPr>
+          <w:rStyle w:val="tlid-translation"/>
+        </w:rPr>
+        <w:t>)</w:t>
+      </w:r>
+      <w:r>
+        <w:rPr>
+          <w:rStyle w:val="tlid-translation"/>
+        </w:rPr>
         <w:t>;</w:t>
       </w:r>
     </w:p>
@@ -9924,26 +9477,245 @@
           <w:rStyle w:val="tlid-translation"/>
         </w:rPr>
       </w:pPr>
-      <w:proofErr w:type="gramStart"/>
       <w:r>
         <w:rPr>
           <w:rStyle w:val="tlid-translation"/>
         </w:rPr>
-        <w:t>6) .</w:t>
-      </w:r>
-      <w:proofErr w:type="spellStart"/>
+        <w:t xml:space="preserve">7) </w:t>
+      </w:r>
       <w:r>
         <w:rPr>
           <w:rStyle w:val="tlid-translation"/>
-          <w:lang w:val="en-US"/>
-        </w:rPr>
-        <w:t>mxs</w:t>
-      </w:r>
-      <w:proofErr w:type="spellEnd"/>
-      <w:proofErr w:type="gramEnd"/>
+        </w:rPr>
+        <w:t>.</w:t>
+      </w:r>
       <w:r>
         <w:rPr>
           <w:rStyle w:val="tlid-translation"/>
+          <w:lang w:val="en-US"/>
+        </w:rPr>
+        <w:t>atx</w:t>
+      </w:r>
+      <w:r>
+        <w:rPr>
+          <w:rStyle w:val="tlid-translation"/>
+        </w:rPr>
+        <w:t xml:space="preserve"> – </w:t>
+      </w:r>
+      <w:r>
+        <w:rPr>
+          <w:rStyle w:val="tlid-translation"/>
+        </w:rPr>
+        <w:t xml:space="preserve">индекс атрибута для </w:t>
+      </w:r>
+      <w:r>
+        <w:rPr>
+          <w:rStyle w:val="tlid-translation"/>
+        </w:rPr>
+        <w:t>.</w:t>
+      </w:r>
+      <w:r>
+        <w:rPr>
+          <w:rStyle w:val="tlid-translation"/>
+          <w:lang w:val="en-US"/>
+        </w:rPr>
+        <w:t>dbf</w:t>
+      </w:r>
+      <w:r>
+        <w:rPr>
+          <w:rStyle w:val="tlid-translation"/>
+        </w:rPr>
+        <w:t xml:space="preserve"> </w:t>
+      </w:r>
+      <w:r>
+        <w:rPr>
+          <w:rStyle w:val="tlid-translation"/>
+        </w:rPr>
+        <w:t>файла</w:t>
+      </w:r>
+      <w:r>
+        <w:rPr>
+          <w:rStyle w:val="tlid-translation"/>
+        </w:rPr>
+        <w:t>;</w:t>
+      </w:r>
+    </w:p>
+    <w:p>
+      <w:pPr>
+        <w:pStyle w:val="ad"/>
+        <w:rPr>
+          <w:rStyle w:val="tlid-translation"/>
+        </w:rPr>
+      </w:pPr>
+      <w:r>
+        <w:rPr>
+          <w:rStyle w:val="tlid-translation"/>
+        </w:rPr>
+        <w:t xml:space="preserve">8) </w:t>
+      </w:r>
+      <w:r>
+        <w:rPr>
+          <w:rStyle w:val="tlid-translation"/>
+        </w:rPr>
+        <w:t>.</w:t>
+      </w:r>
+      <w:r>
+        <w:rPr>
+          <w:rStyle w:val="tlid-translation"/>
+          <w:lang w:val="en-US"/>
+        </w:rPr>
+        <w:t>shp</w:t>
+      </w:r>
+      <w:r>
+        <w:rPr>
+          <w:rStyle w:val="tlid-translation"/>
+        </w:rPr>
+        <w:t>.</w:t>
+      </w:r>
+      <w:r>
+        <w:rPr>
+          <w:rStyle w:val="tlid-translation"/>
+          <w:lang w:val="en-US"/>
+        </w:rPr>
+        <w:t>xml</w:t>
+      </w:r>
+      <w:r>
+        <w:rPr>
+          <w:rStyle w:val="tlid-translation"/>
+        </w:rPr>
+        <w:t xml:space="preserve"> – </w:t>
+      </w:r>
+      <w:r>
+        <w:rPr>
+          <w:rStyle w:val="tlid-translation"/>
+        </w:rPr>
+        <w:t xml:space="preserve">метаданные в </w:t>
+      </w:r>
+      <w:r>
+        <w:rPr>
+          <w:rStyle w:val="tlid-translation"/>
+          <w:lang w:val="en-US"/>
+        </w:rPr>
+        <w:t>XML</w:t>
+      </w:r>
+      <w:r>
+        <w:rPr>
+          <w:rStyle w:val="tlid-translation"/>
+        </w:rPr>
+        <w:t xml:space="preserve"> </w:t>
+      </w:r>
+      <w:r>
+        <w:rPr>
+          <w:rStyle w:val="tlid-translation"/>
+        </w:rPr>
+        <w:t>формате</w:t>
+      </w:r>
+      <w:r>
+        <w:rPr>
+          <w:rStyle w:val="tlid-translation"/>
+        </w:rPr>
+        <w:t>;</w:t>
+      </w:r>
+    </w:p>
+    <w:p>
+      <w:pPr>
+        <w:pStyle w:val="ad"/>
+        <w:rPr>
+          <w:rStyle w:val="tlid-translation"/>
+        </w:rPr>
+      </w:pPr>
+      <w:r>
+        <w:rPr>
+          <w:rStyle w:val="tlid-translation"/>
+        </w:rPr>
+        <w:t xml:space="preserve">9) </w:t>
+      </w:r>
+      <w:r>
+        <w:rPr>
+          <w:rStyle w:val="tlid-translation"/>
+        </w:rPr>
+        <w:t>.</w:t>
+      </w:r>
+      <w:r>
+        <w:rPr>
+          <w:rStyle w:val="tlid-translation"/>
+          <w:lang w:val="en-US"/>
+        </w:rPr>
+        <w:t>cpg</w:t>
+      </w:r>
+      <w:r>
+        <w:rPr>
+          <w:rStyle w:val="tlid-translation"/>
+        </w:rPr>
+        <w:t xml:space="preserve"> – </w:t>
+      </w:r>
+      <w:r>
+        <w:rPr>
+          <w:rStyle w:val="tlid-translation"/>
+        </w:rPr>
+        <w:t xml:space="preserve">кодовая страница для определения кодировки символов </w:t>
+      </w:r>
+      <w:r>
+        <w:rPr>
+          <w:rStyle w:val="tlid-translation"/>
+        </w:rPr>
+        <w:t>.</w:t>
+      </w:r>
+      <w:r>
+        <w:rPr>
+          <w:rStyle w:val="tlid-translation"/>
+          <w:lang w:val="en-US"/>
+        </w:rPr>
+        <w:t>dbf</w:t>
+      </w:r>
+      <w:r>
+        <w:rPr>
+          <w:rStyle w:val="tlid-translation"/>
+        </w:rPr>
+        <w:t xml:space="preserve"> </w:t>
+      </w:r>
+      <w:r>
+        <w:rPr>
+          <w:rStyle w:val="tlid-translation"/>
+        </w:rPr>
+        <w:t>файла</w:t>
+      </w:r>
+      <w:r>
+        <w:rPr>
+          <w:rStyle w:val="tlid-translation"/>
+        </w:rPr>
+        <w:t>;</w:t>
+      </w:r>
+    </w:p>
+    <w:p>
+      <w:pPr>
+        <w:pStyle w:val="ad"/>
+        <w:rPr>
+          <w:rStyle w:val="tlid-translation"/>
+        </w:rPr>
+      </w:pPr>
+      <w:r>
+        <w:rPr>
+          <w:rStyle w:val="tlid-translation"/>
+        </w:rPr>
+        <w:t xml:space="preserve">10) </w:t>
+      </w:r>
+      <w:r>
+        <w:rPr>
+          <w:rStyle w:val="tlid-translation"/>
+        </w:rPr>
+        <w:t>.</w:t>
+      </w:r>
+      <w:r>
+        <w:rPr>
+          <w:rStyle w:val="tlid-translation"/>
+          <w:lang w:val="en-US"/>
+        </w:rPr>
+        <w:t>qix</w:t>
+      </w:r>
+      <w:r>
+        <w:rPr>
+          <w:rStyle w:val="tlid-translation"/>
         </w:rPr>
         <w:t xml:space="preserve"> - </w:t>
       </w:r>
@@ -9951,67 +9723,65 @@
         <w:rPr>
           <w:rStyle w:val="tlid-translation"/>
         </w:rPr>
-        <w:t xml:space="preserve">индекс </w:t>
-      </w:r>
-      <w:proofErr w:type="spellStart"/>
+        <w:t>альтернативный пространственный индекс дерева квадрантов, используемый программами MapServer и GDAL / OGR</w:t>
+      </w:r>
       <w:r>
         <w:rPr>
           <w:rStyle w:val="tlid-translation"/>
         </w:rPr>
-        <w:t>геокодирования</w:t>
-      </w:r>
-      <w:proofErr w:type="spellEnd"/>
-      <w:r>
+        <w:t>.</w:t>
+      </w:r>
+    </w:p>
+    <w:p>
+      <w:pPr>
+        <w:pStyle w:val="ad"/>
         <w:rPr>
           <w:rStyle w:val="tlid-translation"/>
         </w:rPr>
-        <w:t xml:space="preserve"> наборов данных для чтения и записи</w:t>
-      </w:r>
+      </w:pPr>
       <w:r>
         <w:rPr>
           <w:rStyle w:val="tlid-translation"/>
         </w:rPr>
-        <w:t xml:space="preserve"> (</w:t>
+        <w:t xml:space="preserve">В файлах </w:t>
       </w:r>
       <w:r>
         <w:rPr>
           <w:rStyle w:val="tlid-translation"/>
         </w:rPr>
-        <w:t xml:space="preserve">формат </w:t>
+        <w:t>.</w:t>
       </w:r>
       <w:r>
         <w:rPr>
           <w:rStyle w:val="tlid-translation"/>
           <w:lang w:val="en-US"/>
         </w:rPr>
-        <w:t>ODB</w:t>
+        <w:t>shp</w:t>
       </w:r>
       <w:r>
         <w:rPr>
           <w:rStyle w:val="tlid-translation"/>
         </w:rPr>
-        <w:t>)</w:t>
+        <w:t>, .</w:t>
       </w:r>
       <w:r>
         <w:rPr>
           <w:rStyle w:val="tlid-translation"/>
-        </w:rPr>
-        <w:t>;</w:t>
-      </w:r>
-    </w:p>
-    <w:p>
-      <w:pPr>
-        <w:pStyle w:val="ad"/>
+          <w:lang w:val="en-US"/>
+        </w:rPr>
+        <w:t>shx</w:t>
+      </w:r>
+      <w:r>
         <w:rPr>
           <w:rStyle w:val="tlid-translation"/>
         </w:rPr>
-      </w:pPr>
-      <w:proofErr w:type="gramStart"/>
+        <w:t xml:space="preserve"> </w:t>
+      </w:r>
       <w:r>
         <w:rPr>
           <w:rStyle w:val="tlid-translation"/>
         </w:rPr>
-        <w:t xml:space="preserve">7) </w:t>
+        <w:t xml:space="preserve">и </w:t>
       </w:r>
       <w:r>
         <w:rPr>
@@ -10019,27 +9789,24 @@
         </w:rPr>
         <w:t>.</w:t>
       </w:r>
-      <w:proofErr w:type="spellStart"/>
       <w:r>
         <w:rPr>
           <w:rStyle w:val="tlid-translation"/>
           <w:lang w:val="en-US"/>
         </w:rPr>
-        <w:t>atx</w:t>
-      </w:r>
-      <w:proofErr w:type="spellEnd"/>
-      <w:proofErr w:type="gramEnd"/>
+        <w:t>dbf</w:t>
+      </w:r>
       <w:r>
         <w:rPr>
           <w:rStyle w:val="tlid-translation"/>
         </w:rPr>
-        <w:t xml:space="preserve"> – </w:t>
+        <w:t xml:space="preserve"> </w:t>
       </w:r>
       <w:r>
         <w:rPr>
           <w:rStyle w:val="tlid-translation"/>
         </w:rPr>
-        <w:t xml:space="preserve">индекс атрибута для </w:t>
+        <w:t xml:space="preserve">объекты в каждом файле соответствуют по позиции записи в файле, т.е. объекту из первой записи в </w:t>
       </w:r>
       <w:r>
         <w:rPr>
@@ -10052,6 +9819,49 @@
           <w:rStyle w:val="tlid-translation"/>
           <w:lang w:val="en-US"/>
         </w:rPr>
+        <w:t>shp</w:t>
+      </w:r>
+      <w:r>
+        <w:rPr>
+          <w:rStyle w:val="tlid-translation"/>
+        </w:rPr>
+        <w:t xml:space="preserve"> </w:t>
+      </w:r>
+      <w:r>
+        <w:rPr>
+          <w:rStyle w:val="tlid-translation"/>
+        </w:rPr>
+        <w:t xml:space="preserve">файле соответствуют атрибуты из </w:t>
+      </w:r>
+      <w:r>
+        <w:rPr>
+          <w:rStyle w:val="tlid-translation"/>
+        </w:rPr>
+        <w:t>перв</w:t>
+      </w:r>
+      <w:r>
+        <w:rPr>
+          <w:rStyle w:val="tlid-translation"/>
+        </w:rPr>
+        <w:t>ой</w:t>
+      </w:r>
+      <w:r>
+        <w:rPr>
+          <w:rStyle w:val="tlid-translation"/>
+        </w:rPr>
+        <w:t xml:space="preserve"> запись в </w:t>
+      </w:r>
+      <w:r>
+        <w:rPr>
+          <w:rStyle w:val="tlid-translation"/>
+        </w:rPr>
+        <w:t>.</w:t>
+      </w:r>
+      <w:r>
+        <w:rPr>
+          <w:rStyle w:val="tlid-translation"/>
+          <w:lang w:val="en-US"/>
+        </w:rPr>
         <w:t>dbf</w:t>
       </w:r>
       <w:r>
@@ -10064,427 +9874,37 @@
         <w:rPr>
           <w:rStyle w:val="tlid-translation"/>
         </w:rPr>
-        <w:t>файла</w:t>
-      </w:r>
-      <w:r>
-        <w:rPr>
-          <w:rStyle w:val="tlid-translation"/>
-        </w:rPr>
-        <w:t>;</w:t>
-      </w:r>
-    </w:p>
-    <w:p>
-      <w:pPr>
-        <w:pStyle w:val="ad"/>
-        <w:rPr>
-          <w:rStyle w:val="tlid-translation"/>
-        </w:rPr>
-      </w:pPr>
-      <w:proofErr w:type="gramStart"/>
-      <w:r>
-        <w:rPr>
-          <w:rStyle w:val="tlid-translation"/>
-        </w:rPr>
-        <w:t xml:space="preserve">8) </w:t>
-      </w:r>
-      <w:r>
-        <w:rPr>
-          <w:rStyle w:val="tlid-translation"/>
-        </w:rPr>
+        <w:t>и т.д.</w:t>
+      </w:r>
+    </w:p>
+    <w:p>
+      <w:pPr>
+        <w:pStyle w:val="ad"/>
+      </w:pPr>
+      <w:r>
+        <w:t xml:space="preserve">Рассмотрим формат векторной геометрии в </w:t>
+      </w:r>
+      <w:r>
+        <w:rPr>
+          <w:lang w:val="en-US"/>
+        </w:rPr>
+        <w:t>shapefile</w:t>
+      </w:r>
+      <w:r>
+        <w:t xml:space="preserve">. </w:t>
+      </w:r>
+      <w:r>
+        <w:t xml:space="preserve">Двоичный файл </w:t>
+      </w:r>
+      <w:r>
         <w:t>.</w:t>
       </w:r>
-      <w:proofErr w:type="spellStart"/>
-      <w:proofErr w:type="gramEnd"/>
-      <w:r>
-        <w:rPr>
-          <w:rStyle w:val="tlid-translation"/>
+      <w:r>
+        <w:rPr>
           <w:lang w:val="en-US"/>
         </w:rPr>
         <w:t>shp</w:t>
       </w:r>
-      <w:proofErr w:type="spellEnd"/>
-      <w:r>
-        <w:rPr>
-          <w:rStyle w:val="tlid-translation"/>
-        </w:rPr>
-        <w:t>.</w:t>
-      </w:r>
-      <w:r>
-        <w:rPr>
-          <w:rStyle w:val="tlid-translation"/>
-          <w:lang w:val="en-US"/>
-        </w:rPr>
-        <w:t>xml</w:t>
-      </w:r>
-      <w:r>
-        <w:rPr>
-          <w:rStyle w:val="tlid-translation"/>
-        </w:rPr>
-        <w:t xml:space="preserve"> – </w:t>
-      </w:r>
-      <w:r>
-        <w:rPr>
-          <w:rStyle w:val="tlid-translation"/>
-        </w:rPr>
-        <w:t xml:space="preserve">метаданные в </w:t>
-      </w:r>
-      <w:r>
-        <w:rPr>
-          <w:rStyle w:val="tlid-translation"/>
-          <w:lang w:val="en-US"/>
-        </w:rPr>
-        <w:t>XML</w:t>
-      </w:r>
-      <w:r>
-        <w:rPr>
-          <w:rStyle w:val="tlid-translation"/>
-        </w:rPr>
-        <w:t xml:space="preserve"> </w:t>
-      </w:r>
-      <w:r>
-        <w:rPr>
-          <w:rStyle w:val="tlid-translation"/>
-        </w:rPr>
-        <w:t>формате</w:t>
-      </w:r>
-      <w:r>
-        <w:rPr>
-          <w:rStyle w:val="tlid-translation"/>
-        </w:rPr>
-        <w:t>;</w:t>
-      </w:r>
-    </w:p>
-    <w:p>
-      <w:pPr>
-        <w:pStyle w:val="ad"/>
-        <w:rPr>
-          <w:rStyle w:val="tlid-translation"/>
-        </w:rPr>
-      </w:pPr>
-      <w:proofErr w:type="gramStart"/>
-      <w:r>
-        <w:rPr>
-          <w:rStyle w:val="tlid-translation"/>
-        </w:rPr>
-        <w:t xml:space="preserve">9) </w:t>
-      </w:r>
-      <w:r>
-        <w:rPr>
-          <w:rStyle w:val="tlid-translation"/>
-        </w:rPr>
-        <w:t>.</w:t>
-      </w:r>
-      <w:proofErr w:type="spellStart"/>
-      <w:r>
-        <w:rPr>
-          <w:rStyle w:val="tlid-translation"/>
-          <w:lang w:val="en-US"/>
-        </w:rPr>
-        <w:t>cpg</w:t>
-      </w:r>
-      <w:proofErr w:type="spellEnd"/>
-      <w:proofErr w:type="gramEnd"/>
-      <w:r>
-        <w:rPr>
-          <w:rStyle w:val="tlid-translation"/>
-        </w:rPr>
-        <w:t xml:space="preserve"> – </w:t>
-      </w:r>
-      <w:r>
-        <w:rPr>
-          <w:rStyle w:val="tlid-translation"/>
-        </w:rPr>
-        <w:t xml:space="preserve">кодовая страница для определения кодировки символов </w:t>
-      </w:r>
-      <w:r>
-        <w:rPr>
-          <w:rStyle w:val="tlid-translation"/>
-        </w:rPr>
-        <w:t>.</w:t>
-      </w:r>
-      <w:r>
-        <w:rPr>
-          <w:rStyle w:val="tlid-translation"/>
-          <w:lang w:val="en-US"/>
-        </w:rPr>
-        <w:t>dbf</w:t>
-      </w:r>
-      <w:r>
-        <w:rPr>
-          <w:rStyle w:val="tlid-translation"/>
-        </w:rPr>
-        <w:t xml:space="preserve"> </w:t>
-      </w:r>
-      <w:r>
-        <w:rPr>
-          <w:rStyle w:val="tlid-translation"/>
-        </w:rPr>
-        <w:t>файла</w:t>
-      </w:r>
-      <w:r>
-        <w:rPr>
-          <w:rStyle w:val="tlid-translation"/>
-        </w:rPr>
-        <w:t>;</w:t>
-      </w:r>
-    </w:p>
-    <w:p>
-      <w:pPr>
-        <w:pStyle w:val="ad"/>
-        <w:rPr>
-          <w:rStyle w:val="tlid-translation"/>
-        </w:rPr>
-      </w:pPr>
-      <w:proofErr w:type="gramStart"/>
-      <w:r>
-        <w:rPr>
-          <w:rStyle w:val="tlid-translation"/>
-        </w:rPr>
-        <w:t xml:space="preserve">10) </w:t>
-      </w:r>
-      <w:r>
-        <w:rPr>
-          <w:rStyle w:val="tlid-translation"/>
-        </w:rPr>
-        <w:t>.</w:t>
-      </w:r>
-      <w:proofErr w:type="spellStart"/>
-      <w:r>
-        <w:rPr>
-          <w:rStyle w:val="tlid-translation"/>
-          <w:lang w:val="en-US"/>
-        </w:rPr>
-        <w:t>qix</w:t>
-      </w:r>
-      <w:proofErr w:type="spellEnd"/>
-      <w:proofErr w:type="gramEnd"/>
-      <w:r>
-        <w:rPr>
-          <w:rStyle w:val="tlid-translation"/>
-        </w:rPr>
-        <w:t xml:space="preserve"> - </w:t>
-      </w:r>
-      <w:r>
-        <w:rPr>
-          <w:rStyle w:val="tlid-translation"/>
-        </w:rPr>
-        <w:t xml:space="preserve">альтернативный пространственный индекс дерева квадрантов, используемый программами </w:t>
-      </w:r>
-      <w:proofErr w:type="spellStart"/>
-      <w:r>
-        <w:rPr>
-          <w:rStyle w:val="tlid-translation"/>
-        </w:rPr>
-        <w:t>MapServer</w:t>
-      </w:r>
-      <w:proofErr w:type="spellEnd"/>
-      <w:r>
-        <w:rPr>
-          <w:rStyle w:val="tlid-translation"/>
-        </w:rPr>
-        <w:t xml:space="preserve"> и GDAL / OGR</w:t>
-      </w:r>
-      <w:r>
-        <w:rPr>
-          <w:rStyle w:val="tlid-translation"/>
-        </w:rPr>
-        <w:t>.</w:t>
-      </w:r>
-    </w:p>
-    <w:p>
-      <w:pPr>
-        <w:pStyle w:val="ad"/>
-        <w:rPr>
-          <w:rStyle w:val="tlid-translation"/>
-        </w:rPr>
-      </w:pPr>
-      <w:r>
-        <w:rPr>
-          <w:rStyle w:val="tlid-translation"/>
-        </w:rPr>
-        <w:t xml:space="preserve">В </w:t>
-      </w:r>
-      <w:proofErr w:type="gramStart"/>
-      <w:r>
-        <w:rPr>
-          <w:rStyle w:val="tlid-translation"/>
-        </w:rPr>
-        <w:t xml:space="preserve">файлах </w:t>
-      </w:r>
-      <w:r>
-        <w:rPr>
-          <w:rStyle w:val="tlid-translation"/>
-        </w:rPr>
-        <w:t>.</w:t>
-      </w:r>
-      <w:proofErr w:type="spellStart"/>
-      <w:r>
-        <w:rPr>
-          <w:rStyle w:val="tlid-translation"/>
-          <w:lang w:val="en-US"/>
-        </w:rPr>
-        <w:t>shp</w:t>
-      </w:r>
-      <w:proofErr w:type="spellEnd"/>
-      <w:proofErr w:type="gramEnd"/>
-      <w:r>
-        <w:rPr>
-          <w:rStyle w:val="tlid-translation"/>
-        </w:rPr>
-        <w:t>, .</w:t>
-      </w:r>
-      <w:proofErr w:type="spellStart"/>
-      <w:r>
-        <w:rPr>
-          <w:rStyle w:val="tlid-translation"/>
-          <w:lang w:val="en-US"/>
-        </w:rPr>
-        <w:t>shx</w:t>
-      </w:r>
-      <w:proofErr w:type="spellEnd"/>
-      <w:r>
-        <w:rPr>
-          <w:rStyle w:val="tlid-translation"/>
-        </w:rPr>
-        <w:t xml:space="preserve"> </w:t>
-      </w:r>
-      <w:r>
-        <w:rPr>
-          <w:rStyle w:val="tlid-translation"/>
-        </w:rPr>
-        <w:t xml:space="preserve">и </w:t>
-      </w:r>
-      <w:r>
-        <w:rPr>
-          <w:rStyle w:val="tlid-translation"/>
-        </w:rPr>
-        <w:t>.</w:t>
-      </w:r>
-      <w:r>
-        <w:rPr>
-          <w:rStyle w:val="tlid-translation"/>
-          <w:lang w:val="en-US"/>
-        </w:rPr>
-        <w:t>dbf</w:t>
-      </w:r>
-      <w:r>
-        <w:rPr>
-          <w:rStyle w:val="tlid-translation"/>
-        </w:rPr>
-        <w:t xml:space="preserve"> </w:t>
-      </w:r>
-      <w:r>
-        <w:rPr>
-          <w:rStyle w:val="tlid-translation"/>
-        </w:rPr>
-        <w:t xml:space="preserve">объекты в каждом файле соответствуют по позиции записи в файле, т.е. объекту из первой записи в </w:t>
-      </w:r>
-      <w:r>
-        <w:rPr>
-          <w:rStyle w:val="tlid-translation"/>
-        </w:rPr>
-        <w:t>.</w:t>
-      </w:r>
-      <w:proofErr w:type="spellStart"/>
-      <w:r>
-        <w:rPr>
-          <w:rStyle w:val="tlid-translation"/>
-          <w:lang w:val="en-US"/>
-        </w:rPr>
-        <w:t>shp</w:t>
-      </w:r>
-      <w:proofErr w:type="spellEnd"/>
-      <w:r>
-        <w:rPr>
-          <w:rStyle w:val="tlid-translation"/>
-        </w:rPr>
-        <w:t xml:space="preserve"> </w:t>
-      </w:r>
-      <w:r>
-        <w:rPr>
-          <w:rStyle w:val="tlid-translation"/>
-        </w:rPr>
-        <w:t xml:space="preserve">файле соответствуют атрибуты из </w:t>
-      </w:r>
-      <w:r>
-        <w:rPr>
-          <w:rStyle w:val="tlid-translation"/>
-        </w:rPr>
-        <w:t>перв</w:t>
-      </w:r>
-      <w:r>
-        <w:rPr>
-          <w:rStyle w:val="tlid-translation"/>
-        </w:rPr>
-        <w:t>ой</w:t>
-      </w:r>
-      <w:r>
-        <w:rPr>
-          <w:rStyle w:val="tlid-translation"/>
-        </w:rPr>
-        <w:t xml:space="preserve"> запись в </w:t>
-      </w:r>
-      <w:r>
-        <w:rPr>
-          <w:rStyle w:val="tlid-translation"/>
-        </w:rPr>
-        <w:t>.</w:t>
-      </w:r>
-      <w:r>
-        <w:rPr>
-          <w:rStyle w:val="tlid-translation"/>
-          <w:lang w:val="en-US"/>
-        </w:rPr>
-        <w:t>dbf</w:t>
-      </w:r>
-      <w:r>
-        <w:rPr>
-          <w:rStyle w:val="tlid-translation"/>
-        </w:rPr>
-        <w:t xml:space="preserve"> </w:t>
-      </w:r>
-      <w:r>
-        <w:rPr>
-          <w:rStyle w:val="tlid-translation"/>
-        </w:rPr>
-        <w:t>и т.д.</w:t>
-      </w:r>
-    </w:p>
-    <w:p>
-      <w:pPr>
-        <w:pStyle w:val="ad"/>
-      </w:pPr>
-      <w:r>
-        <w:t xml:space="preserve">Рассмотрим формат векторной геометрии в </w:t>
-      </w:r>
-      <w:r>
-        <w:rPr>
-          <w:lang w:val="en-US"/>
-        </w:rPr>
-        <w:t>shapefile</w:t>
-      </w:r>
-      <w:r>
-        <w:t xml:space="preserve">. </w:t>
-      </w:r>
-      <w:r>
-        <w:t xml:space="preserve">Двоичный </w:t>
-      </w:r>
-      <w:proofErr w:type="gramStart"/>
-      <w:r>
-        <w:t xml:space="preserve">файл </w:t>
-      </w:r>
-      <w:r>
-        <w:t>.</w:t>
-      </w:r>
-      <w:proofErr w:type="spellStart"/>
-      <w:r>
-        <w:rPr>
-          <w:lang w:val="en-US"/>
-        </w:rPr>
-        <w:t>shp</w:t>
-      </w:r>
-      <w:proofErr w:type="spellEnd"/>
-      <w:proofErr w:type="gramEnd"/>
       <w:r>
         <w:t xml:space="preserve"> </w:t>
       </w:r>
@@ -10925,24 +10345,17 @@
       </w:pPr>
       <w:r>
         <w:lastRenderedPageBreak/>
-        <w:t xml:space="preserve">Индексный </w:t>
-      </w:r>
-      <w:proofErr w:type="gramStart"/>
-      <w:r>
-        <w:t xml:space="preserve">файл </w:t>
+        <w:t xml:space="preserve">Индексный файл </w:t>
       </w:r>
       <w:r>
         <w:t>.</w:t>
       </w:r>
-      <w:proofErr w:type="spellStart"/>
       <w:r>
         <w:rPr>
           <w:lang w:val="en-US"/>
         </w:rPr>
         <w:t>shx</w:t>
       </w:r>
-      <w:proofErr w:type="spellEnd"/>
-      <w:proofErr w:type="gramEnd"/>
       <w:r>
         <w:t xml:space="preserve"> </w:t>
       </w:r>
@@ -10952,14 +10365,12 @@
       <w:r>
         <w:t>.</w:t>
       </w:r>
-      <w:proofErr w:type="spellStart"/>
       <w:r>
         <w:rPr>
           <w:lang w:val="en-US"/>
         </w:rPr>
         <w:t>shp</w:t>
       </w:r>
-      <w:proofErr w:type="spellEnd"/>
       <w:r>
         <w:t xml:space="preserve"> </w:t>
       </w:r>
@@ -11020,11 +10431,7 @@
         <w:pStyle w:val="ad"/>
       </w:pPr>
       <w:r>
-        <w:t xml:space="preserve">Файл </w:t>
-      </w:r>
-      <w:proofErr w:type="gramStart"/>
-      <w:r>
-        <w:t xml:space="preserve">атрибутов </w:t>
+        <w:t xml:space="preserve">Файл атрибутов </w:t>
       </w:r>
       <w:r>
         <w:t>.</w:t>
@@ -11035,7 +10442,6 @@
         </w:rPr>
         <w:t>dbf</w:t>
       </w:r>
-      <w:proofErr w:type="gramEnd"/>
       <w:r>
         <w:t xml:space="preserve"> </w:t>
       </w:r>
@@ -11058,24 +10464,17 @@
         <w:t>IV</w:t>
       </w:r>
       <w:r>
-        <w:t xml:space="preserve">. Данные представляются в виде таблицы, где заголовки столбцов содержат имена атрибутов, а номер строки соответствует номеру записи объекта </w:t>
-      </w:r>
-      <w:proofErr w:type="gramStart"/>
-      <w:r>
-        <w:t xml:space="preserve">в </w:t>
+        <w:t xml:space="preserve">. Данные представляются в виде таблицы, где заголовки столбцов содержат имена атрибутов, а номер строки соответствует номеру записи объекта в </w:t>
       </w:r>
       <w:r>
         <w:t>.</w:t>
       </w:r>
-      <w:proofErr w:type="spellStart"/>
       <w:r>
         <w:rPr>
           <w:lang w:val="en-US"/>
         </w:rPr>
         <w:t>shp</w:t>
       </w:r>
-      <w:proofErr w:type="spellEnd"/>
-      <w:proofErr w:type="gramEnd"/>
       <w:r>
         <w:t xml:space="preserve"> </w:t>
       </w:r>
@@ -11190,14 +10589,12 @@
       <w:r>
         <w:t xml:space="preserve">Выбор пал на библиотеку </w:t>
       </w:r>
-      <w:proofErr w:type="spellStart"/>
       <w:r>
         <w:rPr>
           <w:lang w:val="en-US"/>
         </w:rPr>
         <w:t>MapAround</w:t>
       </w:r>
-      <w:proofErr w:type="spellEnd"/>
       <w:r>
         <w:t>. Это платформа для решения прикладных задач обработки, хранения и отображения пространственных данных.</w:t>
       </w:r>
@@ -11219,14 +10616,12 @@
       <w:r>
         <w:t xml:space="preserve">и построение интерфейса </w:t>
       </w:r>
-      <w:proofErr w:type="spellStart"/>
       <w:r>
         <w:rPr>
           <w:lang w:val="en-US"/>
         </w:rPr>
         <w:t>WindowsForms</w:t>
       </w:r>
-      <w:proofErr w:type="spellEnd"/>
       <w:r>
         <w:t xml:space="preserve"> [</w:t>
       </w:r>
@@ -11788,28 +11183,24 @@
       <w:r>
         <w:t xml:space="preserve">Если какие-то ребра пересекались </w:t>
       </w:r>
-      <w:proofErr w:type="spellStart"/>
       <w:r>
         <w:rPr>
           <w:lang w:val="en-US"/>
         </w:rPr>
         <w:t>i</w:t>
       </w:r>
-      <w:proofErr w:type="spellEnd"/>
       <w:r>
         <w:t>-</w:t>
       </w:r>
       <w:r>
         <w:t xml:space="preserve">ой строкой, то скорее всего будут пересекаться также и строкой </w:t>
       </w:r>
-      <w:proofErr w:type="spellStart"/>
       <w:r>
         <w:rPr>
           <w:lang w:val="en-US"/>
         </w:rPr>
         <w:t>i</w:t>
       </w:r>
-      <w:proofErr w:type="spellEnd"/>
       <w:r>
         <w:t xml:space="preserve"> + 1 (</w:t>
       </w:r>
@@ -11974,14 +11365,12 @@
       <w:r>
         <w:t xml:space="preserve"> = </w:t>
       </w:r>
-      <w:proofErr w:type="spellStart"/>
       <w:r>
         <w:rPr>
           <w:lang w:val="en-US"/>
         </w:rPr>
         <w:t>dy</w:t>
       </w:r>
-      <w:proofErr w:type="spellEnd"/>
       <w:r>
         <w:t>/</w:t>
       </w:r>
@@ -12000,14 +11389,12 @@
       <w:r>
         <w:t xml:space="preserve">. </w:t>
       </w:r>
-      <w:proofErr w:type="spellStart"/>
       <w:r>
         <w:rPr>
           <w:lang w:val="en-US"/>
         </w:rPr>
         <w:t>dy</w:t>
       </w:r>
-      <w:proofErr w:type="spellEnd"/>
       <w:r>
         <w:t xml:space="preserve"> = 1, </w:t>
       </w:r>
@@ -12150,28 +11537,24 @@
         <w:lastRenderedPageBreak/>
         <w:t xml:space="preserve">Определить пределы закраски </w:t>
       </w:r>
-      <w:proofErr w:type="spellStart"/>
       <w:r>
         <w:rPr>
           <w:lang w:val="en-US"/>
         </w:rPr>
         <w:t>Ymin</w:t>
       </w:r>
-      <w:proofErr w:type="spellEnd"/>
       <w:r>
         <w:t xml:space="preserve"> </w:t>
       </w:r>
       <w:r>
         <w:t xml:space="preserve">и </w:t>
       </w:r>
-      <w:proofErr w:type="spellStart"/>
       <w:r>
         <w:rPr>
           <w:lang w:val="en-US"/>
         </w:rPr>
         <w:t>Ymax</w:t>
       </w:r>
-      <w:proofErr w:type="spellEnd"/>
       <w:r>
         <w:t>.</w:t>
       </w:r>
@@ -12187,14 +11570,12 @@
       <w:r>
         <w:t xml:space="preserve">Установить текущую строку сканирования на </w:t>
       </w:r>
-      <w:proofErr w:type="spellStart"/>
       <w:r>
         <w:rPr>
           <w:lang w:val="en-US"/>
         </w:rPr>
         <w:t>YMin</w:t>
       </w:r>
-      <w:proofErr w:type="spellEnd"/>
       <w:r>
         <w:t>.</w:t>
       </w:r>
@@ -12223,15 +11604,7 @@
         </w:numPr>
       </w:pPr>
       <w:r>
-        <w:t xml:space="preserve">Для каждой вершины дополнить список </w:t>
-      </w:r>
-      <w:proofErr w:type="spellStart"/>
-      <w:r>
-        <w:t>актвных</w:t>
-      </w:r>
-      <w:proofErr w:type="spellEnd"/>
-      <w:r>
-        <w:t xml:space="preserve"> рёбер, используя информацию о соседних вершинах.</w:t>
+        <w:t>Для каждой вершины дополнить список актвных рёбер, используя информацию о соседних вершинах.</w:t>
       </w:r>
     </w:p>
     <w:p>
@@ -12257,14 +11630,12 @@
       <w:r>
         <w:t xml:space="preserve">координата </w:t>
       </w:r>
-      <w:proofErr w:type="spellStart"/>
       <w:r>
         <w:rPr>
           <w:lang w:val="en-US"/>
         </w:rPr>
         <w:t>Ynext</w:t>
       </w:r>
-      <w:proofErr w:type="spellEnd"/>
       <w:r>
         <w:t xml:space="preserve"> </w:t>
       </w:r>
@@ -12286,14 +11657,12 @@
       <w:r>
         <w:t xml:space="preserve">От текущей строки сканирования до </w:t>
       </w:r>
-      <w:proofErr w:type="spellStart"/>
       <w:r>
         <w:rPr>
           <w:lang w:val="en-US"/>
         </w:rPr>
         <w:t>Ynext</w:t>
       </w:r>
-      <w:proofErr w:type="spellEnd"/>
       <w:r>
         <w:t>:</w:t>
       </w:r>
@@ -12357,14 +11726,12 @@
       <w:r>
         <w:t xml:space="preserve">9. Проверить достижение предела </w:t>
       </w:r>
-      <w:proofErr w:type="spellStart"/>
       <w:r>
         <w:rPr>
           <w:lang w:val="en-US"/>
         </w:rPr>
         <w:t>Ymax</w:t>
       </w:r>
-      <w:proofErr w:type="spellEnd"/>
       <w:r>
         <w:t>. Если достигнута, то заполнение окончено.</w:t>
       </w:r>
@@ -12377,14 +11744,12 @@
       <w:r>
         <w:t xml:space="preserve">10. Очистить список активных ребер, закончившихся в строке </w:t>
       </w:r>
-      <w:proofErr w:type="spellStart"/>
       <w:r>
         <w:rPr>
           <w:lang w:val="en-US"/>
         </w:rPr>
         <w:t>Ynext</w:t>
       </w:r>
-      <w:proofErr w:type="spellEnd"/>
       <w:r>
         <w:t xml:space="preserve"> </w:t>
       </w:r>
@@ -12417,14 +11782,12 @@
       <w:r>
         <w:t xml:space="preserve">Рассмотрим пример использования алгоритма растеризации. На рис. 13 приведен снимок экрана тестовой программы. В данный момент она отображает электронную карту города. Растеризацию проводит компонент платформы </w:t>
       </w:r>
-      <w:proofErr w:type="spellStart"/>
       <w:r>
         <w:rPr>
           <w:lang w:val="en-US"/>
         </w:rPr>
         <w:t>MapAround</w:t>
       </w:r>
-      <w:proofErr w:type="spellEnd"/>
       <w:r>
         <w:t>. Э</w:t>
       </w:r>
@@ -12885,14 +12248,12 @@
         <w:lastRenderedPageBreak/>
         <w:t xml:space="preserve">мыши. Пользователь указывает вершины многоугольника, который затем добавляется в список исключенных участков карты. Чтобы пользователю было удобно осуществлять ввод, используется отображение промежуточных результатов ввода в виде ломаной линии, представляющей незавершенный многоугольник. Линии, составляющие ломаную, отображаются средствами растрового рендеринга </w:t>
       </w:r>
-      <w:proofErr w:type="spellStart"/>
       <w:r>
         <w:rPr>
           <w:lang w:val="en-US"/>
         </w:rPr>
         <w:t>MapAround</w:t>
       </w:r>
-      <w:proofErr w:type="spellEnd"/>
       <w:r>
         <w:t xml:space="preserve"> (рис. 16). </w:t>
       </w:r>
@@ -13402,13 +12763,8 @@
         <w:t>наподобие</w:t>
       </w:r>
       <w:r>
-        <w:t xml:space="preserve"> алгоритма </w:t>
-      </w:r>
-      <w:proofErr w:type="gramStart"/>
-      <w:r>
-        <w:t>Ли</w:t>
-      </w:r>
-      <w:proofErr w:type="gramEnd"/>
+        <w:t xml:space="preserve"> алгоритма Ли</w:t>
+      </w:r>
       <w:r>
         <w:t xml:space="preserve"> </w:t>
       </w:r>
@@ -14642,6 +13998,7 @@
         <w:rPr>
           <w:sz w:val="26"/>
           <w:szCs w:val="26"/>
+          <w:lang w:val="en-US"/>
         </w:rPr>
       </w:pPr>
       <w:r>
@@ -14699,56 +14056,8 @@
         <w:rPr>
           <w:sz w:val="26"/>
           <w:szCs w:val="26"/>
-          <w:highlight w:val="yellow"/>
-        </w:rPr>
-        <w:t>дискретности</w:t>
-      </w:r>
-      <w:r>
-        <w:rPr>
-          <w:sz w:val="26"/>
-          <w:szCs w:val="26"/>
-        </w:rPr>
-        <w:t xml:space="preserve"> </w:t>
-      </w:r>
-      <w:r>
-        <w:rPr>
-          <w:sz w:val="26"/>
-          <w:szCs w:val="26"/>
-          <w:highlight w:val="green"/>
         </w:rPr>
         <w:t>рабочего пространства</w:t>
-      </w:r>
-      <w:r>
-        <w:rPr>
-          <w:sz w:val="26"/>
-          <w:szCs w:val="26"/>
-        </w:rPr>
-        <w:t xml:space="preserve"> </w:t>
-      </w:r>
-      <w:proofErr w:type="gramStart"/>
-      <w:r>
-        <w:rPr>
-          <w:sz w:val="26"/>
-          <w:szCs w:val="26"/>
-        </w:rPr>
-        <w:t xml:space="preserve">   </w:t>
-      </w:r>
-      <w:r>
-        <w:rPr>
-          <w:color w:val="FF0000"/>
-          <w:sz w:val="26"/>
-          <w:szCs w:val="26"/>
-        </w:rPr>
-        <w:t>(</w:t>
-      </w:r>
-      <w:proofErr w:type="gramEnd"/>
-      <w:r>
-        <w:rPr>
-          <w:color w:val="FF0000"/>
-          <w:sz w:val="26"/>
-          <w:szCs w:val="26"/>
-        </w:rPr>
-        <w:t>дискретности чего??)</w:t>
       </w:r>
     </w:p>
     <w:p>
@@ -16065,14 +15374,12 @@
         <w:lastRenderedPageBreak/>
         <w:t xml:space="preserve">Точкой входа приложения является форма </w:t>
       </w:r>
-      <w:proofErr w:type="spellStart"/>
       <w:r>
         <w:rPr>
           <w:lang w:val="en-US"/>
         </w:rPr>
         <w:t>MainForm</w:t>
       </w:r>
-      <w:proofErr w:type="spellEnd"/>
       <w:r>
         <w:t xml:space="preserve">, </w:t>
       </w:r>
@@ -16087,14 +15394,12 @@
       <w:r>
         <w:t xml:space="preserve">Следующим уровнем является программный интерфейс </w:t>
       </w:r>
-      <w:proofErr w:type="spellStart"/>
       <w:r>
         <w:rPr>
           <w:lang w:val="en-US"/>
         </w:rPr>
         <w:t>ICellMap</w:t>
       </w:r>
-      <w:proofErr w:type="spellEnd"/>
       <w:r>
         <w:t xml:space="preserve">. </w:t>
       </w:r>
@@ -16110,14 +15415,12 @@
       <w:r>
         <w:t xml:space="preserve">и о проходимости ячеек. Для алгоритмов поиска пути внутренняя структура дискретного рабочего поля не имеет значения, следовательно, реализаций интерфейса </w:t>
       </w:r>
-      <w:proofErr w:type="spellStart"/>
       <w:r>
         <w:rPr>
           <w:lang w:val="en-US"/>
         </w:rPr>
         <w:t>ICellMap</w:t>
       </w:r>
-      <w:proofErr w:type="spellEnd"/>
       <w:r>
         <w:t xml:space="preserve"> </w:t>
       </w:r>
@@ -16132,28 +15435,24 @@
       <w:r>
         <w:t xml:space="preserve">У интерфейса </w:t>
       </w:r>
-      <w:proofErr w:type="spellStart"/>
       <w:r>
         <w:rPr>
           <w:lang w:val="en-US"/>
         </w:rPr>
         <w:t>ICellMap</w:t>
       </w:r>
-      <w:proofErr w:type="spellEnd"/>
       <w:r>
         <w:t xml:space="preserve"> </w:t>
       </w:r>
       <w:r>
         <w:t xml:space="preserve">имеется производный тип </w:t>
       </w:r>
-      <w:proofErr w:type="spellStart"/>
       <w:r>
         <w:rPr>
           <w:lang w:val="en-US"/>
         </w:rPr>
         <w:t>ICellFragmen</w:t>
       </w:r>
-      <w:proofErr w:type="spellEnd"/>
       <w:r>
         <w:t xml:space="preserve"> (на рисунке </w:t>
       </w:r>
@@ -16169,28 +15468,24 @@
       <w:r>
         <w:t xml:space="preserve">Он содержит дополнительную информацию – смещение относительно точки (0, 0). С помощью этого типа можно сообщать алгоритму поиска пути об указанных пользователем опасных фрагментах карты. Каждый </w:t>
       </w:r>
-      <w:proofErr w:type="spellStart"/>
       <w:r>
         <w:rPr>
           <w:lang w:val="en-US"/>
         </w:rPr>
         <w:t>ICellFragment</w:t>
       </w:r>
-      <w:proofErr w:type="spellEnd"/>
       <w:r>
         <w:t xml:space="preserve"> </w:t>
       </w:r>
       <w:r>
         <w:t xml:space="preserve">является </w:t>
       </w:r>
-      <w:proofErr w:type="spellStart"/>
       <w:r>
         <w:rPr>
           <w:lang w:val="en-US"/>
         </w:rPr>
         <w:t>ICellMap</w:t>
       </w:r>
-      <w:proofErr w:type="spellEnd"/>
       <w:r>
         <w:t xml:space="preserve"> (</w:t>
       </w:r>
@@ -16214,28 +15509,24 @@
       <w:r>
         <w:t xml:space="preserve">Далее идет уровень абстракции </w:t>
       </w:r>
-      <w:proofErr w:type="spellStart"/>
       <w:r>
         <w:rPr>
           <w:lang w:val="en-US"/>
         </w:rPr>
         <w:t>ICellPathFinder</w:t>
       </w:r>
-      <w:proofErr w:type="spellEnd"/>
       <w:r>
         <w:t xml:space="preserve">. </w:t>
       </w:r>
       <w:r>
         <w:t xml:space="preserve">Этот интерфейс представляет алгоритм поиска кратчайшего пути. Для программы не имеет значения принцип работы алгоритма, поэтому все реализованные алгоритмы поиска пути скрываются в воображаемом «черном ящике». По умолчанию, в программе используется реализация </w:t>
       </w:r>
-      <w:proofErr w:type="spellStart"/>
       <w:r>
         <w:rPr>
           <w:lang w:val="en-US"/>
         </w:rPr>
         <w:t>HPAStarAlgorithm</w:t>
       </w:r>
-      <w:proofErr w:type="spellEnd"/>
       <w:r>
         <w:t xml:space="preserve">, которая работает на основе модифицированного алгоритма </w:t>
       </w:r>
@@ -16262,14 +15553,12 @@
       <w:r>
         <w:t xml:space="preserve">Последним уровнем является представление результирующего пути в виде списка точек. Список точек упакован в интерфейс </w:t>
       </w:r>
-      <w:proofErr w:type="spellStart"/>
       <w:r>
         <w:rPr>
           <w:lang w:val="en-US"/>
         </w:rPr>
         <w:t>IList</w:t>
       </w:r>
-      <w:proofErr w:type="spellEnd"/>
       <w:r>
         <w:t>&lt;</w:t>
       </w:r>
@@ -16282,28 +15571,24 @@
       <w:r>
         <w:t>2</w:t>
       </w:r>
-      <w:proofErr w:type="spellStart"/>
       <w:r>
         <w:rPr>
           <w:lang w:val="en-US"/>
         </w:rPr>
         <w:t>Int</w:t>
       </w:r>
-      <w:proofErr w:type="spellEnd"/>
       <w:r>
         <w:t xml:space="preserve">&gt;. </w:t>
       </w:r>
       <w:r>
         <w:t xml:space="preserve">Каждый алгоритм может возвращать различные реализации </w:t>
       </w:r>
-      <w:proofErr w:type="spellStart"/>
       <w:r>
         <w:rPr>
           <w:lang w:val="en-US"/>
         </w:rPr>
         <w:t>IList</w:t>
       </w:r>
-      <w:proofErr w:type="spellEnd"/>
       <w:r>
         <w:t xml:space="preserve">, </w:t>
       </w:r>
@@ -16891,24 +16176,17 @@
         <w:t xml:space="preserve"> </w:t>
       </w:r>
       <w:r>
-        <w:t xml:space="preserve">Нажатие на кнопку «настройка слоев» вызывает диалоговое окно, в котором можно изменить видимость определенных слоев с помощью флажков. Справа от флажка указано имя слоя, которое соответствует названию файла </w:t>
-      </w:r>
-      <w:proofErr w:type="gramStart"/>
-      <w:r>
-        <w:t>«</w:t>
+        <w:t>Нажатие на кнопку «настройка слоев» вызывает диалоговое окно, в котором можно изменить видимость определенных слоев с помощью флажков. Справа от флажка указано имя слоя, которое соответствует названию файла «</w:t>
       </w:r>
       <w:r>
         <w:t>.</w:t>
       </w:r>
-      <w:proofErr w:type="spellStart"/>
       <w:r>
         <w:rPr>
           <w:lang w:val="en-US"/>
         </w:rPr>
         <w:t>shp</w:t>
       </w:r>
-      <w:proofErr w:type="spellEnd"/>
-      <w:proofErr w:type="gramEnd"/>
       <w:r>
         <w:t>»</w:t>
       </w:r>
@@ -17671,6 +16949,7 @@
         <w:keepNext/>
         <w:ind w:firstLine="1701"/>
       </w:pPr>
+      <w:bookmarkStart w:id="38" w:name="_GoBack"/>
       <w:r>
         <w:rPr>
           <w:noProof/>
@@ -17711,6 +16990,7 @@
           </wp:inline>
         </w:drawing>
       </w:r>
+      <w:bookmarkEnd w:id="38"/>
     </w:p>
     <w:p>
       <w:pPr>
@@ -18212,14 +17492,14 @@
       <w:pPr>
         <w:pStyle w:val="af1"/>
       </w:pPr>
-      <w:bookmarkStart w:id="38" w:name="_Toc41912019"/>
+      <w:bookmarkStart w:id="39" w:name="_Toc41912019"/>
       <w:r>
         <w:t>Модульное т</w:t>
       </w:r>
       <w:r>
         <w:t>естирование</w:t>
       </w:r>
-      <w:bookmarkEnd w:id="38"/>
+      <w:bookmarkEnd w:id="39"/>
     </w:p>
     <w:p>
       <w:pPr>
@@ -19200,19 +18480,25 @@
           <w:rFonts w:eastAsia="Calibri"/>
         </w:rPr>
       </w:pPr>
-      <w:proofErr w:type="gramStart"/>
       <w:r>
         <w:rPr>
           <w:rFonts w:eastAsia="Calibri"/>
         </w:rPr>
-        <w:t>X.XXX.X.X.....</w:t>
-      </w:r>
-      <w:proofErr w:type="gramEnd"/>
-      <w:r>
+        <w:t>X.XXX.X.X......X</w:t>
+      </w:r>
+    </w:p>
+    <w:p>
+      <w:pPr>
+        <w:pStyle w:val="af5"/>
         <w:rPr>
           <w:rFonts w:eastAsia="Calibri"/>
         </w:rPr>
-        <w:t>.X</w:t>
+      </w:pPr>
+      <w:r>
+        <w:rPr>
+          <w:rFonts w:eastAsia="Calibri"/>
+        </w:rPr>
+        <w:t>X.XXX.X.X.XX.X.X</w:t>
       </w:r>
     </w:p>
     <w:p>
@@ -19226,29 +18512,7 @@
         <w:rPr>
           <w:rFonts w:eastAsia="Calibri"/>
         </w:rPr>
-        <w:t>X.XXX.X.X.XX.X.X</w:t>
-      </w:r>
-    </w:p>
-    <w:p>
-      <w:pPr>
-        <w:pStyle w:val="af5"/>
-        <w:rPr>
-          <w:rFonts w:eastAsia="Calibri"/>
-        </w:rPr>
-      </w:pPr>
-      <w:proofErr w:type="gramStart"/>
-      <w:r>
-        <w:rPr>
-          <w:rFonts w:eastAsia="Calibri"/>
-        </w:rPr>
-        <w:t>X.....</w:t>
-      </w:r>
-      <w:proofErr w:type="gramEnd"/>
-      <w:r>
-        <w:rPr>
-          <w:rFonts w:eastAsia="Calibri"/>
-        </w:rPr>
-        <w:t>X.X.X..X.X</w:t>
+        <w:t>X.....X.X.X..X.X</w:t>
       </w:r>
     </w:p>
     <w:p>
@@ -19864,11 +19128,11 @@
       <w:pPr>
         <w:pStyle w:val="af"/>
       </w:pPr>
-      <w:bookmarkStart w:id="39" w:name="_Toc41912020"/>
+      <w:bookmarkStart w:id="40" w:name="_Toc41912020"/>
       <w:r>
         <w:t>Заключение</w:t>
       </w:r>
-      <w:bookmarkEnd w:id="39"/>
+      <w:bookmarkEnd w:id="40"/>
     </w:p>
     <w:p>
       <w:pPr>
@@ -19925,7 +19189,7 @@
       <w:pPr>
         <w:pStyle w:val="af"/>
       </w:pPr>
-      <w:bookmarkStart w:id="40" w:name="_Toc41912021"/>
+      <w:bookmarkStart w:id="41" w:name="_Toc41912021"/>
       <w:r>
         <w:lastRenderedPageBreak/>
         <w:t>Список</w:t>
@@ -19937,7 +19201,7 @@
         <w:t>литературы</w:t>
       </w:r>
       <w:bookmarkEnd w:id="37"/>
-      <w:bookmarkEnd w:id="40"/>
+      <w:bookmarkEnd w:id="41"/>
     </w:p>
     <w:p>
       <w:pPr>
@@ -20091,7 +19355,6 @@
         </w:rPr>
         <w:t xml:space="preserve">, </w:t>
       </w:r>
-      <w:proofErr w:type="gramStart"/>
       <w:r>
         <w:rPr>
           <w:rStyle w:val="citation"/>
@@ -20099,7 +19362,6 @@
         </w:rPr>
         <w:t>Tomahawk</w:t>
       </w:r>
-      <w:proofErr w:type="gramEnd"/>
       <w:r>
         <w:rPr>
           <w:rStyle w:val="citation"/>
@@ -20215,43 +19477,7 @@
         <w:rPr>
           <w:lang w:val="en-US"/>
         </w:rPr>
-        <w:t xml:space="preserve">Daniel </w:t>
-      </w:r>
-      <w:proofErr w:type="spellStart"/>
-      <w:r>
-        <w:rPr>
-          <w:lang w:val="en-US"/>
-        </w:rPr>
-        <w:t>Dell</w:t>
-      </w:r>
-      <w:bookmarkStart w:id="41" w:name="_GoBack"/>
-      <w:bookmarkEnd w:id="41"/>
-      <w:r>
-        <w:rPr>
-          <w:lang w:val="en-US"/>
-        </w:rPr>
-        <w:t>ing</w:t>
-      </w:r>
-      <w:proofErr w:type="spellEnd"/>
-      <w:r>
-        <w:rPr>
-          <w:lang w:val="en-US"/>
-        </w:rPr>
-        <w:t xml:space="preserve">, Peter Sanders, Dominik </w:t>
-      </w:r>
-      <w:proofErr w:type="spellStart"/>
-      <w:r>
-        <w:rPr>
-          <w:lang w:val="en-US"/>
-        </w:rPr>
-        <w:t>Schultes</w:t>
-      </w:r>
-      <w:proofErr w:type="spellEnd"/>
-      <w:r>
-        <w:rPr>
-          <w:lang w:val="en-US"/>
-        </w:rPr>
-        <w:t>, and Dorothea Wagner</w:t>
+        <w:t>Daniel Delling, Peter Sanders, Dominik Schultes, and Dorothea Wagner</w:t>
       </w:r>
       <w:r>
         <w:rPr>
@@ -20259,19 +19485,11 @@
         </w:rPr>
         <w:t xml:space="preserve">. </w:t>
       </w:r>
-      <w:proofErr w:type="spellStart"/>
-      <w:r>
-        <w:rPr>
-          <w:lang w:val="en-US"/>
-        </w:rPr>
-        <w:t>Universit</w:t>
-      </w:r>
-      <w:proofErr w:type="spellEnd"/>
-      <w:r>
-        <w:rPr>
-          <w:lang w:val="en-US"/>
-        </w:rPr>
-        <w:t xml:space="preserve"> ̈at Karlsruhe (TH), 76128 Karlsruhe, Germany</w:t>
+      <w:r>
+        <w:rPr>
+          <w:lang w:val="en-US"/>
+        </w:rPr>
+        <w:t>Universit ̈at Karlsruhe (TH), 76128 Karlsruhe, Germany</w:t>
       </w:r>
     </w:p>
     <w:p>
@@ -20309,61 +19527,11 @@
           <w:lang w:val="en-US"/>
         </w:rPr>
       </w:pPr>
-      <w:proofErr w:type="spellStart"/>
-      <w:r>
-        <w:rPr>
-          <w:lang w:val="en-US"/>
-        </w:rPr>
-        <w:t>Zarembo</w:t>
-      </w:r>
-      <w:proofErr w:type="spellEnd"/>
-      <w:r>
-        <w:rPr>
-          <w:lang w:val="en-US"/>
-        </w:rPr>
-        <w:t xml:space="preserve">, </w:t>
-      </w:r>
-      <w:proofErr w:type="spellStart"/>
-      <w:r>
-        <w:rPr>
-          <w:lang w:val="en-US"/>
-        </w:rPr>
-        <w:t>Imants</w:t>
-      </w:r>
-      <w:proofErr w:type="spellEnd"/>
-      <w:r>
-        <w:rPr>
-          <w:lang w:val="en-US"/>
-        </w:rPr>
-        <w:t xml:space="preserve"> &amp; </w:t>
-      </w:r>
-      <w:proofErr w:type="spellStart"/>
-      <w:r>
-        <w:rPr>
-          <w:lang w:val="en-US"/>
-        </w:rPr>
-        <w:t>Kodors</w:t>
-      </w:r>
-      <w:proofErr w:type="spellEnd"/>
-      <w:r>
-        <w:rPr>
-          <w:lang w:val="en-US"/>
-        </w:rPr>
-        <w:t xml:space="preserve">, </w:t>
-      </w:r>
-      <w:proofErr w:type="spellStart"/>
-      <w:r>
-        <w:rPr>
-          <w:lang w:val="en-US"/>
-        </w:rPr>
-        <w:t>Sergejs</w:t>
-      </w:r>
-      <w:proofErr w:type="spellEnd"/>
-      <w:r>
-        <w:rPr>
-          <w:lang w:val="en-US"/>
-        </w:rPr>
-        <w:t>. (2015). Pathfinding Algorithm Efficiency Analysis in 2D Grid. Environment. Technology. Resources. Proceedings of the International Scientific and Practical Conference. 2. 46. 10.17770/etr2013vol2.868.</w:t>
+      <w:r>
+        <w:rPr>
+          <w:lang w:val="en-US"/>
+        </w:rPr>
+        <w:t>Zarembo, Imants &amp; Kodors, Sergejs. (2015). Pathfinding Algorithm Efficiency Analysis in 2D Grid. Environment. Technology. Resources. Proceedings of the International Scientific and Practical Conference. 2. 46. 10.17770/etr2013vol2.868.</w:t>
       </w:r>
       <w:r>
         <w:rPr>
@@ -20547,23 +19715,13 @@
           <w:numId w:val="15"/>
         </w:numPr>
       </w:pPr>
-      <w:proofErr w:type="spellStart"/>
       <w:r>
         <w:rPr>
           <w:rStyle w:val="citation"/>
           <w:i/>
           <w:iCs/>
         </w:rPr>
-        <w:t>Роджерс</w:t>
-      </w:r>
-      <w:proofErr w:type="spellEnd"/>
-      <w:r>
-        <w:rPr>
-          <w:rStyle w:val="citation"/>
-          <w:i/>
-          <w:iCs/>
-        </w:rPr>
-        <w:t xml:space="preserve"> Д.</w:t>
+        <w:t>Роджерс Д.</w:t>
       </w:r>
       <w:r>
         <w:rPr>
@@ -20646,7 +19804,7 @@
             <w:noProof/>
             <w:lang w:val="ru-RU"/>
           </w:rPr>
-          <w:t>69</w:t>
+          <w:t>59</w:t>
         </w:r>
         <w:r>
           <w:fldChar w:fldCharType="end"/>
@@ -24713,7 +23871,7 @@
 </file>
 
 <file path=customXml/itemProps1.xml><?xml version="1.0" encoding="utf-8"?>
-<ds:datastoreItem xmlns:ds="http://schemas.openxmlformats.org/officeDocument/2006/customXml" ds:itemID="{F95ECBD8-E12D-4B16-9DDE-29F24AC868E6}">
+<ds:datastoreItem xmlns:ds="http://schemas.openxmlformats.org/officeDocument/2006/customXml" ds:itemID="{E224D32C-7C33-476F-932F-874288AEB53C}">
   <ds:schemaRefs>
     <ds:schemaRef ds:uri="http://schemas.openxmlformats.org/officeDocument/2006/bibliography"/>
   </ds:schemaRefs>

</xml_diff>